<commit_message>
Copy over exhibits code from Motion to Stay
</commit_message>
<xml_diff>
--- a/docassemble/MotionToSingleJusticeAppeals/data/templates/231_118_Suffolk_Lab_template_appeals.docx
+++ b/docassemble/MotionToSingleJusticeAppeals/data/templates/231_118_Suffolk_Lab_template_appeals.docx
@@ -1,6 +1,6 @@
 
 <file path=word/document.xml><?xml version="1.0" encoding="utf-8"?>
-<w:document xmlns:wpc="http://schemas.microsoft.com/office/word/2010/wordprocessingCanvas" xmlns:cx="http://schemas.microsoft.com/office/drawing/2014/chartex" xmlns:cx1="http://schemas.microsoft.com/office/drawing/2015/9/8/chartex" xmlns:cx2="http://schemas.microsoft.com/office/drawing/2015/10/21/chartex" xmlns:cx3="http://schemas.microsoft.com/office/drawing/2016/5/9/chartex" xmlns:cx4="http://schemas.microsoft.com/office/drawing/2016/5/10/chartex" xmlns:cx5="http://schemas.microsoft.com/office/drawing/2016/5/11/chartex" xmlns:cx6="http://schemas.microsoft.com/office/drawing/2016/5/12/chartex" xmlns:cx7="http://schemas.microsoft.com/office/drawing/2016/5/13/chartex" xmlns:cx8="http://schemas.microsoft.com/office/drawing/2016/5/14/chartex" xmlns:mc="http://schemas.openxmlformats.org/markup-compatibility/2006" xmlns:aink="http://schemas.microsoft.com/office/drawing/2016/ink" xmlns:am3d="http://schemas.microsoft.com/office/drawing/2017/model3d" xmlns:o="urn:schemas-microsoft-com:office:office" xmlns:r="http://schemas.openxmlformats.org/officeDocument/2006/relationships" xmlns:m="http://schemas.openxmlformats.org/officeDocument/2006/math" xmlns:v="urn:schemas-microsoft-com:vml" xmlns:wp14="http://schemas.microsoft.com/office/word/2010/wordprocessingDrawing" xmlns:wp="http://schemas.openxmlformats.org/drawingml/2006/wordprocessingDrawing" xmlns:w10="urn:schemas-microsoft-com:office:word" xmlns:w="http://schemas.openxmlformats.org/wordprocessingml/2006/main" xmlns:w14="http://schemas.microsoft.com/office/word/2010/wordml" xmlns:w15="http://schemas.microsoft.com/office/word/2012/wordml" xmlns:w16cex="http://schemas.microsoft.com/office/word/2018/wordml/cex" xmlns:w16cid="http://schemas.microsoft.com/office/word/2016/wordml/cid" xmlns:w16="http://schemas.microsoft.com/office/word/2018/wordml" xmlns:w16se="http://schemas.microsoft.com/office/word/2015/wordml/symex" xmlns:wpg="http://schemas.microsoft.com/office/word/2010/wordprocessingGroup" xmlns:wpi="http://schemas.microsoft.com/office/word/2010/wordprocessingInk" xmlns:wne="http://schemas.microsoft.com/office/word/2006/wordml" xmlns:wps="http://schemas.microsoft.com/office/word/2010/wordprocessingShape" mc:Ignorable="w14 w15 w16se w16cid w16 w16cex wp14">
+<w:document xmlns:wpc="http://schemas.microsoft.com/office/word/2010/wordprocessingCanvas" xmlns:cx="http://schemas.microsoft.com/office/drawing/2014/chartex" xmlns:cx1="http://schemas.microsoft.com/office/drawing/2015/9/8/chartex" xmlns:mc="http://schemas.openxmlformats.org/markup-compatibility/2006" xmlns:o="urn:schemas-microsoft-com:office:office" xmlns:r="http://schemas.openxmlformats.org/officeDocument/2006/relationships" xmlns:m="http://schemas.openxmlformats.org/officeDocument/2006/math" xmlns:v="urn:schemas-microsoft-com:vml" xmlns:wp14="http://schemas.microsoft.com/office/word/2010/wordprocessingDrawing" xmlns:wp="http://schemas.openxmlformats.org/drawingml/2006/wordprocessingDrawing" xmlns:w10="urn:schemas-microsoft-com:office:word" xmlns:w="http://schemas.openxmlformats.org/wordprocessingml/2006/main" xmlns:w14="http://schemas.microsoft.com/office/word/2010/wordml" xmlns:w15="http://schemas.microsoft.com/office/word/2012/wordml" xmlns:w16se="http://schemas.microsoft.com/office/word/2015/wordml/symex" xmlns:wpg="http://schemas.microsoft.com/office/word/2010/wordprocessingGroup" xmlns:wpi="http://schemas.microsoft.com/office/word/2010/wordprocessingInk" xmlns:wne="http://schemas.microsoft.com/office/word/2006/wordml" xmlns:wps="http://schemas.microsoft.com/office/word/2010/wordprocessingShape" mc:Ignorable="w14 w15 w16se wp14">
   <w:body>
     <w:p>
       <w:pPr>
@@ -70,44 +70,123 @@
           <w:sz w:val="24"/>
           <w:szCs w:val="24"/>
         </w:rPr>
+        <w:t xml:space="preserve">{{trial_court_docket_number}} </w:t>
+      </w:r>
+      <w:r>
+        <w:rPr>
+          <w:rFonts w:eastAsia="Calibri" w:cstheme="minorHAnsi"/>
+          <w:bCs/>
+          <w:sz w:val="24"/>
+          <w:szCs w:val="24"/>
+        </w:rPr>
+        <w:t xml:space="preserve">COURT DOCKET NO. </w:t>
+      </w:r>
+    </w:p>
+    <w:p>
+      <w:pPr>
+        <w:spacing w:after="0" w:line="240" w:lineRule="auto"/>
+        <w:rPr>
+          <w:rFonts w:eastAsia="Calibri" w:cstheme="minorHAnsi"/>
+          <w:bCs/>
+          <w:sz w:val="24"/>
+          <w:szCs w:val="24"/>
+        </w:rPr>
+      </w:pPr>
+    </w:p>
+    <w:p>
+      <w:pPr>
+        <w:spacing w:after="0" w:line="240" w:lineRule="auto"/>
+        <w:jc w:val="center"/>
+        <w:rPr>
+          <w:rFonts w:eastAsia="Calibri" w:cstheme="minorHAnsi"/>
+          <w:bCs/>
+          <w:sz w:val="24"/>
+          <w:szCs w:val="24"/>
+        </w:rPr>
+      </w:pPr>
+      <w:r>
+        <w:rPr>
+          <w:rFonts w:eastAsia="Calibri" w:cstheme="minorHAnsi"/>
+          <w:bCs/>
+          <w:sz w:val="24"/>
+          <w:szCs w:val="24"/>
+        </w:rPr>
         <w:t>{{</w:t>
       </w:r>
-      <w:proofErr w:type="spellStart"/>
-      <w:r>
-        <w:rPr>
-          <w:rFonts w:eastAsia="Calibri" w:cstheme="minorHAnsi"/>
-          <w:bCs/>
-          <w:sz w:val="24"/>
-          <w:szCs w:val="24"/>
-        </w:rPr>
-        <w:t>trial_court_docket_number</w:t>
-      </w:r>
-      <w:proofErr w:type="spellEnd"/>
-      <w:r>
-        <w:rPr>
-          <w:rFonts w:eastAsia="Calibri" w:cstheme="minorHAnsi"/>
-          <w:bCs/>
-          <w:sz w:val="24"/>
-          <w:szCs w:val="24"/>
-        </w:rPr>
-        <w:t xml:space="preserve">}} </w:t>
-      </w:r>
-      <w:r>
-        <w:rPr>
-          <w:rFonts w:eastAsia="Calibri" w:cstheme="minorHAnsi"/>
-          <w:bCs/>
-          <w:sz w:val="24"/>
-          <w:szCs w:val="24"/>
-        </w:rPr>
-        <w:t xml:space="preserve">COURT DOCKET NO. </w:t>
-      </w:r>
-    </w:p>
-    <w:p>
-      <w:pPr>
-        <w:spacing w:after="0" w:line="240" w:lineRule="auto"/>
-        <w:rPr>
-          <w:rFonts w:eastAsia="Calibri" w:cstheme="minorHAnsi"/>
-          <w:bCs/>
+      <w:r>
+        <w:rPr>
+          <w:rFonts w:eastAsia="Calibri" w:cstheme="minorHAnsi"/>
+          <w:bCs/>
+          <w:sz w:val="24"/>
+          <w:szCs w:val="24"/>
+        </w:rPr>
+        <w:t>plaintiff_name</w:t>
+      </w:r>
+      <w:r>
+        <w:rPr>
+          <w:rFonts w:eastAsia="Calibri" w:cstheme="minorHAnsi"/>
+          <w:bCs/>
+          <w:sz w:val="24"/>
+          <w:szCs w:val="24"/>
+        </w:rPr>
+        <w:t>}}</w:t>
+      </w:r>
+    </w:p>
+    <w:p>
+      <w:pPr>
+        <w:spacing w:after="0" w:line="240" w:lineRule="auto"/>
+        <w:jc w:val="center"/>
+        <w:rPr>
+          <w:rFonts w:eastAsia="Calibri" w:cstheme="minorHAnsi"/>
+          <w:sz w:val="24"/>
+          <w:szCs w:val="24"/>
+        </w:rPr>
+      </w:pPr>
+      <w:r>
+        <w:rPr>
+          <w:rFonts w:eastAsia="Calibri" w:cstheme="minorHAnsi"/>
+          <w:sz w:val="24"/>
+          <w:szCs w:val="24"/>
+        </w:rPr>
+        <w:t>PLAINTIFF(S)</w:t>
+      </w:r>
+    </w:p>
+    <w:p>
+      <w:pPr>
+        <w:spacing w:after="0" w:line="240" w:lineRule="auto"/>
+        <w:jc w:val="center"/>
+        <w:rPr>
+          <w:rFonts w:eastAsia="Calibri" w:cstheme="minorHAnsi"/>
+          <w:sz w:val="24"/>
+          <w:szCs w:val="24"/>
+        </w:rPr>
+      </w:pPr>
+    </w:p>
+    <w:p>
+      <w:pPr>
+        <w:spacing w:after="0" w:line="240" w:lineRule="auto"/>
+        <w:jc w:val="center"/>
+        <w:rPr>
+          <w:rFonts w:eastAsia="Calibri" w:cstheme="minorHAnsi"/>
+          <w:sz w:val="24"/>
+          <w:szCs w:val="24"/>
+        </w:rPr>
+      </w:pPr>
+      <w:r>
+        <w:rPr>
+          <w:rFonts w:eastAsia="Calibri" w:cstheme="minorHAnsi"/>
+          <w:sz w:val="24"/>
+          <w:szCs w:val="24"/>
+        </w:rPr>
+        <w:t>v.</w:t>
+      </w:r>
+    </w:p>
+    <w:p>
+      <w:pPr>
+        <w:spacing w:after="0" w:line="240" w:lineRule="auto"/>
+        <w:jc w:val="center"/>
+        <w:rPr>
+          <w:rFonts w:eastAsia="Calibri" w:cstheme="minorHAnsi"/>
           <w:sz w:val="24"/>
           <w:szCs w:val="24"/>
         </w:rPr>
@@ -133,17 +212,15 @@
         </w:rPr>
         <w:t>{{</w:t>
       </w:r>
-      <w:proofErr w:type="spellStart"/>
-      <w:r>
-        <w:rPr>
-          <w:rFonts w:eastAsia="Calibri" w:cstheme="minorHAnsi"/>
-          <w:bCs/>
-          <w:sz w:val="24"/>
-          <w:szCs w:val="24"/>
-        </w:rPr>
-        <w:t>plaintiff_name</w:t>
-      </w:r>
-      <w:proofErr w:type="spellEnd"/>
+      <w:r>
+        <w:rPr>
+          <w:rFonts w:eastAsia="Calibri" w:cstheme="minorHAnsi"/>
+          <w:bCs/>
+          <w:sz w:val="24"/>
+          <w:szCs w:val="24"/>
+        </w:rPr>
+        <w:t>defendant_name</w:t>
+      </w:r>
       <w:r>
         <w:rPr>
           <w:rFonts w:eastAsia="Calibri" w:cstheme="minorHAnsi"/>
@@ -160,107 +237,6 @@
         <w:jc w:val="center"/>
         <w:rPr>
           <w:rFonts w:eastAsia="Calibri" w:cstheme="minorHAnsi"/>
-          <w:sz w:val="24"/>
-          <w:szCs w:val="24"/>
-        </w:rPr>
-      </w:pPr>
-      <w:r>
-        <w:rPr>
-          <w:rFonts w:eastAsia="Calibri" w:cstheme="minorHAnsi"/>
-          <w:sz w:val="24"/>
-          <w:szCs w:val="24"/>
-        </w:rPr>
-        <w:t>PLAINTIFF(S)</w:t>
-      </w:r>
-    </w:p>
-    <w:p>
-      <w:pPr>
-        <w:spacing w:after="0" w:line="240" w:lineRule="auto"/>
-        <w:jc w:val="center"/>
-        <w:rPr>
-          <w:rFonts w:eastAsia="Calibri" w:cstheme="minorHAnsi"/>
-          <w:sz w:val="24"/>
-          <w:szCs w:val="24"/>
-        </w:rPr>
-      </w:pPr>
-    </w:p>
-    <w:p>
-      <w:pPr>
-        <w:spacing w:after="0" w:line="240" w:lineRule="auto"/>
-        <w:jc w:val="center"/>
-        <w:rPr>
-          <w:rFonts w:eastAsia="Calibri" w:cstheme="minorHAnsi"/>
-          <w:sz w:val="24"/>
-          <w:szCs w:val="24"/>
-        </w:rPr>
-      </w:pPr>
-      <w:r>
-        <w:rPr>
-          <w:rFonts w:eastAsia="Calibri" w:cstheme="minorHAnsi"/>
-          <w:sz w:val="24"/>
-          <w:szCs w:val="24"/>
-        </w:rPr>
-        <w:t>v.</w:t>
-      </w:r>
-    </w:p>
-    <w:p>
-      <w:pPr>
-        <w:spacing w:after="0" w:line="240" w:lineRule="auto"/>
-        <w:jc w:val="center"/>
-        <w:rPr>
-          <w:rFonts w:eastAsia="Calibri" w:cstheme="minorHAnsi"/>
-          <w:sz w:val="24"/>
-          <w:szCs w:val="24"/>
-        </w:rPr>
-      </w:pPr>
-    </w:p>
-    <w:p>
-      <w:pPr>
-        <w:spacing w:after="0" w:line="240" w:lineRule="auto"/>
-        <w:jc w:val="center"/>
-        <w:rPr>
-          <w:rFonts w:eastAsia="Calibri" w:cstheme="minorHAnsi"/>
-          <w:bCs/>
-          <w:sz w:val="24"/>
-          <w:szCs w:val="24"/>
-        </w:rPr>
-      </w:pPr>
-      <w:r>
-        <w:rPr>
-          <w:rFonts w:eastAsia="Calibri" w:cstheme="minorHAnsi"/>
-          <w:bCs/>
-          <w:sz w:val="24"/>
-          <w:szCs w:val="24"/>
-        </w:rPr>
-        <w:t>{{</w:t>
-      </w:r>
-      <w:proofErr w:type="spellStart"/>
-      <w:r>
-        <w:rPr>
-          <w:rFonts w:eastAsia="Calibri" w:cstheme="minorHAnsi"/>
-          <w:bCs/>
-          <w:sz w:val="24"/>
-          <w:szCs w:val="24"/>
-        </w:rPr>
-        <w:t>defendant_name</w:t>
-      </w:r>
-      <w:proofErr w:type="spellEnd"/>
-      <w:r>
-        <w:rPr>
-          <w:rFonts w:eastAsia="Calibri" w:cstheme="minorHAnsi"/>
-          <w:bCs/>
-          <w:sz w:val="24"/>
-          <w:szCs w:val="24"/>
-        </w:rPr>
-        <w:t>}}</w:t>
-      </w:r>
-    </w:p>
-    <w:p>
-      <w:pPr>
-        <w:spacing w:after="0" w:line="240" w:lineRule="auto"/>
-        <w:jc w:val="center"/>
-        <w:rPr>
-          <w:rFonts w:eastAsia="Calibri" w:cstheme="minorHAnsi"/>
           <w:caps/>
           <w:sz w:val="24"/>
           <w:szCs w:val="24"/>
@@ -308,29 +284,17 @@
           <w:szCs w:val="24"/>
           <w:u w:val="double"/>
         </w:rPr>
-        <w:t xml:space="preserve">Petition pursuant to </w:t>
-      </w:r>
-      <w:proofErr w:type="spellStart"/>
-      <w:r>
-        <w:rPr>
-          <w:rFonts w:eastAsia="Calibri" w:cstheme="minorHAnsi"/>
-          <w:caps/>
+        <w:t>Petition pursuant to g.l.</w:t>
+      </w:r>
+      <w:r>
+        <w:rPr>
+          <w:rFonts w:eastAsia="Calibri" w:cstheme="minorHAnsi"/>
           <w:sz w:val="24"/>
           <w:szCs w:val="24"/>
           <w:u w:val="double"/>
         </w:rPr>
-        <w:t>g.l.</w:t>
-      </w:r>
-      <w:r>
-        <w:rPr>
-          <w:rFonts w:eastAsia="Calibri" w:cstheme="minorHAnsi"/>
-          <w:sz w:val="24"/>
-          <w:szCs w:val="24"/>
-          <w:u w:val="double"/>
-        </w:rPr>
         <w:t>c</w:t>
       </w:r>
-      <w:proofErr w:type="spellEnd"/>
       <w:r>
         <w:rPr>
           <w:rFonts w:eastAsia="Calibri" w:cstheme="minorHAnsi"/>
@@ -457,33 +421,57 @@
           <w:sz w:val="24"/>
           <w:szCs w:val="24"/>
         </w:rPr>
+        <w:t xml:space="preserve">{{trial_court}} </w:t>
+      </w:r>
+      <w:r>
+        <w:rPr>
+          <w:rFonts w:cstheme="minorHAnsi"/>
+          <w:sz w:val="24"/>
+          <w:szCs w:val="24"/>
+        </w:rPr>
+        <w:t xml:space="preserve">on </w:t>
+      </w:r>
+      <w:r>
+        <w:rPr>
+          <w:rFonts w:cstheme="minorHAnsi"/>
+          <w:sz w:val="24"/>
+          <w:szCs w:val="24"/>
+        </w:rPr>
         <w:t>{{</w:t>
       </w:r>
-      <w:proofErr w:type="spellStart"/>
-      <w:r>
-        <w:rPr>
-          <w:rFonts w:cstheme="minorHAnsi"/>
-          <w:sz w:val="24"/>
-          <w:szCs w:val="24"/>
-        </w:rPr>
-        <w:t>trial_court</w:t>
-      </w:r>
-      <w:proofErr w:type="spellEnd"/>
-      <w:r>
-        <w:rPr>
-          <w:rFonts w:cstheme="minorHAnsi"/>
-          <w:sz w:val="24"/>
-          <w:szCs w:val="24"/>
-        </w:rPr>
-        <w:t xml:space="preserve">}} </w:t>
-      </w:r>
-      <w:r>
-        <w:rPr>
-          <w:rFonts w:cstheme="minorHAnsi"/>
-          <w:sz w:val="24"/>
-          <w:szCs w:val="24"/>
-        </w:rPr>
-        <w:t xml:space="preserve">on </w:t>
+      <w:r>
+        <w:rPr>
+          <w:rFonts w:cstheme="minorHAnsi"/>
+          <w:bCs/>
+          <w:sz w:val="24"/>
+          <w:szCs w:val="24"/>
+        </w:rPr>
+        <w:t>trial_court_interlocutory_order_date</w:t>
+      </w:r>
+      <w:r>
+        <w:rPr>
+          <w:rFonts w:cstheme="minorHAnsi"/>
+          <w:bCs/>
+          <w:sz w:val="24"/>
+          <w:szCs w:val="24"/>
+        </w:rPr>
+        <w:t>}}</w:t>
+      </w:r>
+      <w:r>
+        <w:rPr>
+          <w:rFonts w:cstheme="minorHAnsi"/>
+          <w:sz w:val="24"/>
+          <w:szCs w:val="24"/>
+        </w:rPr>
+        <w:t>. The nature of the order is:</w:t>
+      </w:r>
+      <w:r>
+        <w:rPr>
+          <w:rFonts w:cstheme="minorHAnsi"/>
+          <w:sz w:val="24"/>
+          <w:szCs w:val="24"/>
+        </w:rPr>
+        <w:t xml:space="preserve"> </w:t>
       </w:r>
       <w:r>
         <w:rPr>
@@ -493,17 +481,15 @@
         </w:rPr>
         <w:t>{{</w:t>
       </w:r>
-      <w:proofErr w:type="spellStart"/>
-      <w:r>
-        <w:rPr>
-          <w:rFonts w:cstheme="minorHAnsi"/>
-          <w:bCs/>
-          <w:sz w:val="24"/>
-          <w:szCs w:val="24"/>
-        </w:rPr>
-        <w:t>trial_court_interlocutory_order_date</w:t>
-      </w:r>
-      <w:proofErr w:type="spellEnd"/>
+      <w:r>
+        <w:rPr>
+          <w:rFonts w:cstheme="minorHAnsi"/>
+          <w:bCs/>
+          <w:sz w:val="24"/>
+          <w:szCs w:val="24"/>
+        </w:rPr>
+        <w:t>nature_of_order</w:t>
+      </w:r>
       <w:r>
         <w:rPr>
           <w:rFonts w:cstheme="minorHAnsi"/>
@@ -519,7 +505,7 @@
           <w:sz w:val="24"/>
           <w:szCs w:val="24"/>
         </w:rPr>
-        <w:t>. The nature of the order is:</w:t>
+        <w:t>.  The order was entered by Judge</w:t>
       </w:r>
       <w:r>
         <w:rPr>
@@ -537,51 +523,6 @@
         </w:rPr>
         <w:t>{{</w:t>
       </w:r>
-      <w:proofErr w:type="spellStart"/>
-      <w:r>
-        <w:rPr>
-          <w:rFonts w:cstheme="minorHAnsi"/>
-          <w:bCs/>
-          <w:sz w:val="24"/>
-          <w:szCs w:val="24"/>
-        </w:rPr>
-        <w:t>nature_of_order</w:t>
-      </w:r>
-      <w:proofErr w:type="spellEnd"/>
-      <w:r>
-        <w:rPr>
-          <w:rFonts w:cstheme="minorHAnsi"/>
-          <w:bCs/>
-          <w:sz w:val="24"/>
-          <w:szCs w:val="24"/>
-        </w:rPr>
-        <w:t>}}</w:t>
-      </w:r>
-      <w:r>
-        <w:rPr>
-          <w:rFonts w:cstheme="minorHAnsi"/>
-          <w:sz w:val="24"/>
-          <w:szCs w:val="24"/>
-        </w:rPr>
-        <w:t>.  The order was entered by Judge</w:t>
-      </w:r>
-      <w:r>
-        <w:rPr>
-          <w:rFonts w:cstheme="minorHAnsi"/>
-          <w:sz w:val="24"/>
-          <w:szCs w:val="24"/>
-        </w:rPr>
-        <w:t xml:space="preserve"> </w:t>
-      </w:r>
-      <w:r>
-        <w:rPr>
-          <w:rFonts w:cstheme="minorHAnsi"/>
-          <w:sz w:val="24"/>
-          <w:szCs w:val="24"/>
-        </w:rPr>
-        <w:t>{{</w:t>
-      </w:r>
-      <w:proofErr w:type="spellStart"/>
       <w:r>
         <w:rPr>
           <w:rFonts w:cstheme="minorHAnsi"/>
@@ -590,7 +531,6 @@
         </w:rPr>
         <w:t>trial_court_judge</w:t>
       </w:r>
-      <w:proofErr w:type="spellEnd"/>
       <w:r>
         <w:rPr>
           <w:rFonts w:cstheme="minorHAnsi"/>
@@ -656,7 +596,6 @@
         </w:rPr>
         <w:t>{{</w:t>
       </w:r>
-      <w:proofErr w:type="spellStart"/>
       <w:r>
         <w:rPr>
           <w:rFonts w:cstheme="minorHAnsi"/>
@@ -665,7 +604,6 @@
         </w:rPr>
         <w:t>legal_issues</w:t>
       </w:r>
-      <w:proofErr w:type="spellEnd"/>
       <w:r>
         <w:rPr>
           <w:rFonts w:cstheme="minorHAnsi"/>
@@ -739,7 +677,6 @@
         </w:rPr>
         <w:t>{{</w:t>
       </w:r>
-      <w:proofErr w:type="spellStart"/>
       <w:r>
         <w:rPr>
           <w:rFonts w:cstheme="minorHAnsi"/>
@@ -748,7 +685,6 @@
         </w:rPr>
         <w:t>file_type</w:t>
       </w:r>
-      <w:proofErr w:type="spellEnd"/>
       <w:r>
         <w:rPr>
           <w:rFonts w:cstheme="minorHAnsi"/>
@@ -910,7 +846,6 @@
         </w:rPr>
         <w:t>{{</w:t>
       </w:r>
-      <w:proofErr w:type="spellStart"/>
       <w:r>
         <w:rPr>
           <w:rFonts w:cstheme="minorHAnsi"/>
@@ -919,7 +854,6 @@
         </w:rPr>
         <w:t>motion_reconsideration_denied_date</w:t>
       </w:r>
-      <w:proofErr w:type="spellEnd"/>
       <w:r>
         <w:rPr>
           <w:rFonts w:cstheme="minorHAnsi"/>
@@ -968,7 +902,6 @@
         </w:rPr>
         <w:t>{{</w:t>
       </w:r>
-      <w:proofErr w:type="spellStart"/>
       <w:r>
         <w:rPr>
           <w:rFonts w:cstheme="minorHAnsi"/>
@@ -977,7 +910,6 @@
         </w:rPr>
         <w:t>trial_court_judge_text</w:t>
       </w:r>
-      <w:proofErr w:type="spellEnd"/>
       <w:r>
         <w:rPr>
           <w:rFonts w:cstheme="minorHAnsi"/>
@@ -1120,7 +1052,6 @@
         </w:rPr>
         <w:t>{{</w:t>
       </w:r>
-      <w:proofErr w:type="spellStart"/>
       <w:r>
         <w:rPr>
           <w:rFonts w:cstheme="minorHAnsi"/>
@@ -1129,7 +1060,6 @@
         </w:rPr>
         <w:t>relief_sought</w:t>
       </w:r>
-      <w:proofErr w:type="spellEnd"/>
       <w:r>
         <w:rPr>
           <w:rFonts w:cstheme="minorHAnsi"/>
@@ -1149,26 +1079,16 @@
     </w:p>
     <w:p>
       <w:r>
-        <w:t xml:space="preserve">{%p if </w:t>
-      </w:r>
-      <w:proofErr w:type="spellStart"/>
-      <w:r>
-        <w:t>i</w:t>
-      </w:r>
-      <w:proofErr w:type="spellEnd"/>
-      <w:r>
-        <w:t xml:space="preserve"> == "final" %}</w:t>
-      </w:r>
-    </w:p>
-    <w:p>
-      <w:proofErr w:type="gramStart"/>
+        <w:t>{%p if i == "final" %}</w:t>
+      </w:r>
+    </w:p>
+    <w:p>
       <w:r>
         <w:t>{{ user</w:t>
       </w:r>
       <w:r>
         <w:t>s</w:t>
       </w:r>
-      <w:proofErr w:type="gramEnd"/>
       <w:r>
         <w:rPr>
           <w:bCs/>
@@ -1266,7 +1186,6 @@
         </w:rPr>
         <w:t>{{</w:t>
       </w:r>
-      <w:proofErr w:type="spellStart"/>
       <w:r>
         <w:rPr>
           <w:rFonts w:eastAsia="Calibri" w:cstheme="minorHAnsi"/>
@@ -1275,7 +1194,6 @@
         </w:rPr>
         <w:t>method_of_service</w:t>
       </w:r>
-      <w:proofErr w:type="spellEnd"/>
       <w:r>
         <w:rPr>
           <w:rFonts w:eastAsia="Calibri" w:cstheme="minorHAnsi"/>
@@ -1308,7 +1226,6 @@
         </w:rPr>
         <w:t>{{</w:t>
       </w:r>
-      <w:proofErr w:type="spellStart"/>
       <w:r>
         <w:rPr>
           <w:rFonts w:eastAsia="Calibri" w:cstheme="minorHAnsi"/>
@@ -1317,7 +1234,6 @@
         </w:rPr>
         <w:t>parties_to_be_served</w:t>
       </w:r>
-      <w:proofErr w:type="spellEnd"/>
       <w:r>
         <w:rPr>
           <w:rFonts w:eastAsia="Calibri" w:cstheme="minorHAnsi"/>
@@ -1350,7 +1266,6 @@
         </w:rPr>
         <w:t>{{</w:t>
       </w:r>
-      <w:proofErr w:type="spellStart"/>
       <w:r>
         <w:rPr>
           <w:rFonts w:eastAsia="Calibri" w:cstheme="minorHAnsi"/>
@@ -1359,7 +1274,6 @@
         </w:rPr>
         <w:t>service_date</w:t>
       </w:r>
-      <w:proofErr w:type="spellEnd"/>
       <w:r>
         <w:rPr>
           <w:rFonts w:eastAsia="Calibri" w:cstheme="minorHAnsi"/>
@@ -1389,26 +1303,16 @@
     </w:p>
     <w:p>
       <w:r>
-        <w:t xml:space="preserve">{%p if </w:t>
-      </w:r>
-      <w:proofErr w:type="spellStart"/>
-      <w:r>
-        <w:t>i</w:t>
-      </w:r>
-      <w:proofErr w:type="spellEnd"/>
-      <w:r>
-        <w:t xml:space="preserve"> == "final" %}</w:t>
-      </w:r>
-    </w:p>
-    <w:p>
-      <w:proofErr w:type="gramStart"/>
+        <w:t>{%p if i == "final" %}</w:t>
+      </w:r>
+    </w:p>
+    <w:p>
       <w:r>
         <w:t>{{ user</w:t>
       </w:r>
       <w:r>
         <w:t>s</w:t>
       </w:r>
-      <w:proofErr w:type="gramEnd"/>
       <w:r>
         <w:rPr>
           <w:bCs/>
@@ -1462,33 +1366,11 @@
           <w:szCs w:val="24"/>
         </w:rPr>
       </w:pPr>
-      <w:proofErr w:type="gramStart"/>
-      <w:r>
-        <w:rPr>
-          <w:bCs/>
-        </w:rPr>
-        <w:t xml:space="preserve">{{ </w:t>
-      </w:r>
-      <w:proofErr w:type="spellStart"/>
-      <w:r>
-        <w:rPr>
-          <w:bCs/>
-        </w:rPr>
-        <w:t>format</w:t>
-      </w:r>
-      <w:proofErr w:type="gramEnd"/>
-      <w:r>
-        <w:rPr>
-          <w:bCs/>
-        </w:rPr>
-        <w:t>_date</w:t>
-      </w:r>
-      <w:proofErr w:type="spellEnd"/>
-      <w:r>
-        <w:rPr>
-          <w:bCs/>
-        </w:rPr>
-        <w:t>(today()) }}</w:t>
+      <w:r>
+        <w:rPr>
+          <w:bCs/>
+        </w:rPr>
+        <w:t>{{ format_date(today()) }}</w:t>
       </w:r>
       <w:r>
         <w:rPr>
@@ -1569,35 +1451,114 @@
           <w:sz w:val="24"/>
           <w:szCs w:val="24"/>
         </w:rPr>
+        <w:t xml:space="preserve">{{trial_court_docket_number}} COURT DOCKET NO. </w:t>
+      </w:r>
+    </w:p>
+    <w:p>
+      <w:pPr>
+        <w:spacing w:after="0" w:line="240" w:lineRule="auto"/>
+        <w:rPr>
+          <w:rFonts w:eastAsia="Calibri" w:cstheme="minorHAnsi"/>
+          <w:bCs/>
+          <w:sz w:val="24"/>
+          <w:szCs w:val="24"/>
+        </w:rPr>
+      </w:pPr>
+    </w:p>
+    <w:p>
+      <w:pPr>
+        <w:spacing w:after="0" w:line="240" w:lineRule="auto"/>
+        <w:jc w:val="center"/>
+        <w:rPr>
+          <w:rFonts w:eastAsia="Calibri" w:cstheme="minorHAnsi"/>
+          <w:bCs/>
+          <w:sz w:val="24"/>
+          <w:szCs w:val="24"/>
+        </w:rPr>
+      </w:pPr>
+      <w:r>
+        <w:rPr>
+          <w:rFonts w:eastAsia="Calibri" w:cstheme="minorHAnsi"/>
+          <w:bCs/>
+          <w:sz w:val="24"/>
+          <w:szCs w:val="24"/>
+        </w:rPr>
         <w:t>{{</w:t>
       </w:r>
-      <w:proofErr w:type="spellStart"/>
-      <w:r>
-        <w:rPr>
-          <w:rFonts w:eastAsia="Calibri" w:cstheme="minorHAnsi"/>
-          <w:bCs/>
-          <w:sz w:val="24"/>
-          <w:szCs w:val="24"/>
-        </w:rPr>
-        <w:t>trial_court_docket_number</w:t>
-      </w:r>
-      <w:proofErr w:type="spellEnd"/>
-      <w:r>
-        <w:rPr>
-          <w:rFonts w:eastAsia="Calibri" w:cstheme="minorHAnsi"/>
-          <w:bCs/>
-          <w:sz w:val="24"/>
-          <w:szCs w:val="24"/>
-        </w:rPr>
-        <w:t xml:space="preserve">}} COURT DOCKET NO. </w:t>
-      </w:r>
-    </w:p>
-    <w:p>
-      <w:pPr>
-        <w:spacing w:after="0" w:line="240" w:lineRule="auto"/>
-        <w:rPr>
-          <w:rFonts w:eastAsia="Calibri" w:cstheme="minorHAnsi"/>
-          <w:bCs/>
+      <w:r>
+        <w:rPr>
+          <w:rFonts w:eastAsia="Calibri" w:cstheme="minorHAnsi"/>
+          <w:bCs/>
+          <w:sz w:val="24"/>
+          <w:szCs w:val="24"/>
+        </w:rPr>
+        <w:t>plaintiff_name</w:t>
+      </w:r>
+      <w:r>
+        <w:rPr>
+          <w:rFonts w:eastAsia="Calibri" w:cstheme="minorHAnsi"/>
+          <w:bCs/>
+          <w:sz w:val="24"/>
+          <w:szCs w:val="24"/>
+        </w:rPr>
+        <w:t>}}</w:t>
+      </w:r>
+    </w:p>
+    <w:p>
+      <w:pPr>
+        <w:spacing w:after="0" w:line="240" w:lineRule="auto"/>
+        <w:jc w:val="center"/>
+        <w:rPr>
+          <w:rFonts w:eastAsia="Calibri" w:cstheme="minorHAnsi"/>
+          <w:sz w:val="24"/>
+          <w:szCs w:val="24"/>
+        </w:rPr>
+      </w:pPr>
+      <w:r>
+        <w:rPr>
+          <w:rFonts w:eastAsia="Calibri" w:cstheme="minorHAnsi"/>
+          <w:sz w:val="24"/>
+          <w:szCs w:val="24"/>
+        </w:rPr>
+        <w:t>PLAINTIFF(S)</w:t>
+      </w:r>
+    </w:p>
+    <w:p>
+      <w:pPr>
+        <w:spacing w:after="0" w:line="240" w:lineRule="auto"/>
+        <w:jc w:val="center"/>
+        <w:rPr>
+          <w:rFonts w:eastAsia="Calibri" w:cstheme="minorHAnsi"/>
+          <w:sz w:val="24"/>
+          <w:szCs w:val="24"/>
+        </w:rPr>
+      </w:pPr>
+    </w:p>
+    <w:p>
+      <w:pPr>
+        <w:spacing w:after="0" w:line="240" w:lineRule="auto"/>
+        <w:jc w:val="center"/>
+        <w:rPr>
+          <w:rFonts w:eastAsia="Calibri" w:cstheme="minorHAnsi"/>
+          <w:sz w:val="24"/>
+          <w:szCs w:val="24"/>
+        </w:rPr>
+      </w:pPr>
+      <w:r>
+        <w:rPr>
+          <w:rFonts w:eastAsia="Calibri" w:cstheme="minorHAnsi"/>
+          <w:sz w:val="24"/>
+          <w:szCs w:val="24"/>
+        </w:rPr>
+        <w:t>v.</w:t>
+      </w:r>
+    </w:p>
+    <w:p>
+      <w:pPr>
+        <w:spacing w:after="0" w:line="240" w:lineRule="auto"/>
+        <w:jc w:val="center"/>
+        <w:rPr>
+          <w:rFonts w:eastAsia="Calibri" w:cstheme="minorHAnsi"/>
           <w:sz w:val="24"/>
           <w:szCs w:val="24"/>
         </w:rPr>
@@ -1623,17 +1584,15 @@
         </w:rPr>
         <w:t>{{</w:t>
       </w:r>
-      <w:proofErr w:type="spellStart"/>
-      <w:r>
-        <w:rPr>
-          <w:rFonts w:eastAsia="Calibri" w:cstheme="minorHAnsi"/>
-          <w:bCs/>
-          <w:sz w:val="24"/>
-          <w:szCs w:val="24"/>
-        </w:rPr>
-        <w:t>plaintiff_name</w:t>
-      </w:r>
-      <w:proofErr w:type="spellEnd"/>
+      <w:r>
+        <w:rPr>
+          <w:rFonts w:eastAsia="Calibri" w:cstheme="minorHAnsi"/>
+          <w:bCs/>
+          <w:sz w:val="24"/>
+          <w:szCs w:val="24"/>
+        </w:rPr>
+        <w:t>defendant_name</w:t>
+      </w:r>
       <w:r>
         <w:rPr>
           <w:rFonts w:eastAsia="Calibri" w:cstheme="minorHAnsi"/>
@@ -1650,94 +1609,122 @@
         <w:jc w:val="center"/>
         <w:rPr>
           <w:rFonts w:eastAsia="Calibri" w:cstheme="minorHAnsi"/>
-          <w:sz w:val="24"/>
-          <w:szCs w:val="24"/>
-        </w:rPr>
-      </w:pPr>
-      <w:r>
-        <w:rPr>
-          <w:rFonts w:eastAsia="Calibri" w:cstheme="minorHAnsi"/>
-          <w:sz w:val="24"/>
-          <w:szCs w:val="24"/>
-        </w:rPr>
-        <w:t>PLAINTIFF(S)</w:t>
-      </w:r>
-    </w:p>
-    <w:p>
-      <w:pPr>
-        <w:spacing w:after="0" w:line="240" w:lineRule="auto"/>
-        <w:jc w:val="center"/>
-        <w:rPr>
-          <w:rFonts w:eastAsia="Calibri" w:cstheme="minorHAnsi"/>
-          <w:sz w:val="24"/>
-          <w:szCs w:val="24"/>
-        </w:rPr>
-      </w:pPr>
-    </w:p>
-    <w:p>
-      <w:pPr>
-        <w:spacing w:after="0" w:line="240" w:lineRule="auto"/>
-        <w:jc w:val="center"/>
-        <w:rPr>
-          <w:rFonts w:eastAsia="Calibri" w:cstheme="minorHAnsi"/>
-          <w:sz w:val="24"/>
-          <w:szCs w:val="24"/>
-        </w:rPr>
-      </w:pPr>
-      <w:r>
-        <w:rPr>
-          <w:rFonts w:eastAsia="Calibri" w:cstheme="minorHAnsi"/>
-          <w:sz w:val="24"/>
-          <w:szCs w:val="24"/>
-        </w:rPr>
-        <w:t>v.</w:t>
-      </w:r>
-    </w:p>
-    <w:p>
-      <w:pPr>
-        <w:spacing w:after="0" w:line="240" w:lineRule="auto"/>
-        <w:jc w:val="center"/>
-        <w:rPr>
-          <w:rFonts w:eastAsia="Calibri" w:cstheme="minorHAnsi"/>
-          <w:sz w:val="24"/>
-          <w:szCs w:val="24"/>
-        </w:rPr>
-      </w:pPr>
-    </w:p>
-    <w:p>
-      <w:pPr>
-        <w:spacing w:after="0" w:line="240" w:lineRule="auto"/>
-        <w:jc w:val="center"/>
-        <w:rPr>
-          <w:rFonts w:eastAsia="Calibri" w:cstheme="minorHAnsi"/>
-          <w:bCs/>
-          <w:sz w:val="24"/>
-          <w:szCs w:val="24"/>
-        </w:rPr>
-      </w:pPr>
-      <w:r>
-        <w:rPr>
-          <w:rFonts w:eastAsia="Calibri" w:cstheme="minorHAnsi"/>
+          <w:caps/>
+          <w:sz w:val="24"/>
+          <w:szCs w:val="24"/>
+        </w:rPr>
+      </w:pPr>
+      <w:r>
+        <w:rPr>
+          <w:rFonts w:eastAsia="Calibri" w:cstheme="minorHAnsi"/>
+          <w:caps/>
+          <w:sz w:val="24"/>
+          <w:szCs w:val="24"/>
+        </w:rPr>
+        <w:t>DEFENDANT(S)</w:t>
+      </w:r>
+    </w:p>
+    <w:p>
+      <w:pPr>
+        <w:spacing w:after="0" w:line="240" w:lineRule="auto"/>
+        <w:jc w:val="center"/>
+        <w:rPr>
+          <w:rFonts w:eastAsia="Calibri" w:cstheme="minorHAnsi"/>
+          <w:caps/>
+          <w:sz w:val="24"/>
+          <w:szCs w:val="24"/>
+        </w:rPr>
+      </w:pPr>
+    </w:p>
+    <w:p>
+      <w:pPr>
+        <w:spacing w:line="240" w:lineRule="auto"/>
+        <w:jc w:val="center"/>
+        <w:rPr>
+          <w:rFonts w:eastAsia="Calibri" w:cstheme="minorHAnsi"/>
+          <w:caps/>
+          <w:sz w:val="24"/>
+          <w:szCs w:val="24"/>
+          <w:u w:val="double"/>
+        </w:rPr>
+      </w:pPr>
+      <w:r>
+        <w:rPr>
+          <w:rFonts w:eastAsia="Calibri" w:cstheme="minorHAnsi"/>
+          <w:caps/>
+          <w:sz w:val="24"/>
+          <w:szCs w:val="24"/>
+          <w:u w:val="double"/>
+        </w:rPr>
+        <w:t>MEMORANDUM IN SUPPORT OF PETITION</w:t>
+      </w:r>
+    </w:p>
+    <w:p>
+      <w:pPr>
+        <w:rPr>
+          <w:rFonts w:cstheme="minorHAnsi"/>
+          <w:b/>
+          <w:sz w:val="24"/>
+          <w:szCs w:val="24"/>
+        </w:rPr>
+      </w:pPr>
+    </w:p>
+    <w:p>
+      <w:pPr>
+        <w:rPr>
+          <w:rFonts w:cstheme="minorHAnsi"/>
+          <w:sz w:val="24"/>
+          <w:szCs w:val="24"/>
+        </w:rPr>
+      </w:pPr>
+      <w:r>
+        <w:rPr>
+          <w:rFonts w:cstheme="minorHAnsi"/>
+          <w:b/>
+          <w:sz w:val="24"/>
+          <w:szCs w:val="24"/>
+        </w:rPr>
+        <w:t>(1)</w:t>
+      </w:r>
+      <w:r>
+        <w:rPr>
+          <w:rFonts w:cstheme="minorHAnsi"/>
+          <w:sz w:val="24"/>
+          <w:szCs w:val="24"/>
+        </w:rPr>
+        <w:t xml:space="preserve"> Statement of the Case: </w:t>
+      </w:r>
+    </w:p>
+    <w:p>
+      <w:pPr>
+        <w:rPr>
+          <w:rFonts w:cstheme="minorHAnsi"/>
+          <w:bCs/>
+          <w:sz w:val="24"/>
+          <w:szCs w:val="24"/>
+        </w:rPr>
+      </w:pPr>
+      <w:r>
+        <w:rPr>
+          <w:rFonts w:cstheme="minorHAnsi"/>
           <w:bCs/>
           <w:sz w:val="24"/>
           <w:szCs w:val="24"/>
         </w:rPr>
         <w:t>{{</w:t>
       </w:r>
-      <w:proofErr w:type="spellStart"/>
-      <w:r>
-        <w:rPr>
-          <w:rFonts w:eastAsia="Calibri" w:cstheme="minorHAnsi"/>
-          <w:bCs/>
-          <w:sz w:val="24"/>
-          <w:szCs w:val="24"/>
-        </w:rPr>
-        <w:t>defendant_name</w:t>
-      </w:r>
-      <w:proofErr w:type="spellEnd"/>
-      <w:r>
-        <w:rPr>
-          <w:rFonts w:eastAsia="Calibri" w:cstheme="minorHAnsi"/>
+      <w:r>
+        <w:rPr>
+          <w:rFonts w:cstheme="minorHAnsi"/>
+          <w:bCs/>
+          <w:sz w:val="24"/>
+          <w:szCs w:val="24"/>
+        </w:rPr>
+        <w:t>procedural_history</w:t>
+      </w:r>
+      <w:r>
+        <w:rPr>
+          <w:rFonts w:cstheme="minorHAnsi"/>
           <w:bCs/>
           <w:sz w:val="24"/>
           <w:szCs w:val="24"/>
@@ -1747,69 +1734,74 @@
     </w:p>
     <w:p>
       <w:pPr>
-        <w:spacing w:after="0" w:line="240" w:lineRule="auto"/>
-        <w:jc w:val="center"/>
-        <w:rPr>
-          <w:rFonts w:eastAsia="Calibri" w:cstheme="minorHAnsi"/>
-          <w:caps/>
-          <w:sz w:val="24"/>
-          <w:szCs w:val="24"/>
-        </w:rPr>
-      </w:pPr>
-      <w:r>
-        <w:rPr>
-          <w:rFonts w:eastAsia="Calibri" w:cstheme="minorHAnsi"/>
-          <w:caps/>
-          <w:sz w:val="24"/>
-          <w:szCs w:val="24"/>
-        </w:rPr>
-        <w:t>DEFENDANT(S)</w:t>
-      </w:r>
-    </w:p>
-    <w:p>
-      <w:pPr>
-        <w:spacing w:after="0" w:line="240" w:lineRule="auto"/>
-        <w:jc w:val="center"/>
-        <w:rPr>
-          <w:rFonts w:eastAsia="Calibri" w:cstheme="minorHAnsi"/>
-          <w:caps/>
-          <w:sz w:val="24"/>
-          <w:szCs w:val="24"/>
-        </w:rPr>
-      </w:pPr>
-    </w:p>
-    <w:p>
-      <w:pPr>
-        <w:spacing w:line="240" w:lineRule="auto"/>
-        <w:jc w:val="center"/>
-        <w:rPr>
-          <w:rFonts w:eastAsia="Calibri" w:cstheme="minorHAnsi"/>
-          <w:caps/>
-          <w:sz w:val="24"/>
-          <w:szCs w:val="24"/>
-          <w:u w:val="double"/>
-        </w:rPr>
-      </w:pPr>
-      <w:r>
-        <w:rPr>
-          <w:rFonts w:eastAsia="Calibri" w:cstheme="minorHAnsi"/>
-          <w:caps/>
-          <w:sz w:val="24"/>
-          <w:szCs w:val="24"/>
-          <w:u w:val="double"/>
-        </w:rPr>
-        <w:t>MEMORANDUM IN SUPPORT OF PETITION</w:t>
-      </w:r>
-    </w:p>
-    <w:p>
-      <w:pPr>
+        <w:rPr>
+          <w:rFonts w:cstheme="minorHAnsi"/>
+          <w:sz w:val="24"/>
+          <w:szCs w:val="24"/>
+        </w:rPr>
+      </w:pPr>
+      <w:r>
         <w:rPr>
           <w:rFonts w:cstheme="minorHAnsi"/>
           <w:b/>
           <w:sz w:val="24"/>
           <w:szCs w:val="24"/>
         </w:rPr>
-      </w:pPr>
+        <w:t>(2)</w:t>
+      </w:r>
+      <w:r>
+        <w:rPr>
+          <w:rFonts w:cstheme="minorHAnsi"/>
+          <w:sz w:val="24"/>
+          <w:szCs w:val="24"/>
+        </w:rPr>
+        <w:t xml:space="preserve"> Statement of Facts:</w:t>
+      </w:r>
+      <w:r>
+        <w:rPr>
+          <w:rFonts w:cstheme="minorHAnsi"/>
+          <w:sz w:val="24"/>
+          <w:szCs w:val="24"/>
+        </w:rPr>
+        <w:t xml:space="preserve"> </w:t>
+      </w:r>
+    </w:p>
+    <w:p>
+      <w:pPr>
+        <w:rPr>
+          <w:rFonts w:cstheme="minorHAnsi"/>
+          <w:bCs/>
+          <w:sz w:val="24"/>
+          <w:szCs w:val="24"/>
+        </w:rPr>
+      </w:pPr>
+      <w:r>
+        <w:rPr>
+          <w:rFonts w:cstheme="minorHAnsi"/>
+          <w:bCs/>
+          <w:sz w:val="24"/>
+          <w:szCs w:val="24"/>
+        </w:rPr>
+        <w:t>{{</w:t>
+      </w:r>
+      <w:r>
+        <w:rPr>
+          <w:rFonts w:cstheme="minorHAnsi"/>
+          <w:bCs/>
+          <w:sz w:val="24"/>
+          <w:szCs w:val="24"/>
+        </w:rPr>
+        <w:t>statement_of_facts</w:t>
+      </w:r>
+      <w:r>
+        <w:rPr>
+          <w:rFonts w:cstheme="minorHAnsi"/>
+          <w:bCs/>
+          <w:sz w:val="24"/>
+          <w:szCs w:val="24"/>
+        </w:rPr>
+        <w:t>}}</w:t>
+      </w:r>
     </w:p>
     <w:p>
       <w:pPr>
@@ -1826,15 +1818,23 @@
           <w:sz w:val="24"/>
           <w:szCs w:val="24"/>
         </w:rPr>
-        <w:t>(1)</w:t>
-      </w:r>
-      <w:r>
-        <w:rPr>
-          <w:rFonts w:cstheme="minorHAnsi"/>
-          <w:sz w:val="24"/>
-          <w:szCs w:val="24"/>
-        </w:rPr>
-        <w:t xml:space="preserve"> Statement of the Case: </w:t>
+        <w:t>(3)</w:t>
+      </w:r>
+      <w:r>
+        <w:rPr>
+          <w:rFonts w:cstheme="minorHAnsi"/>
+          <w:sz w:val="24"/>
+          <w:szCs w:val="24"/>
+        </w:rPr>
+        <w:t xml:space="preserve"> </w:t>
+      </w:r>
+      <w:r>
+        <w:rPr>
+          <w:rFonts w:cstheme="minorHAnsi"/>
+          <w:sz w:val="24"/>
+          <w:szCs w:val="24"/>
+        </w:rPr>
+        <w:t>Argument:</w:t>
       </w:r>
     </w:p>
     <w:p>
@@ -1855,17 +1855,15 @@
         </w:rPr>
         <w:t>{{</w:t>
       </w:r>
-      <w:proofErr w:type="spellStart"/>
-      <w:r>
-        <w:rPr>
-          <w:rFonts w:cstheme="minorHAnsi"/>
-          <w:bCs/>
-          <w:sz w:val="24"/>
-          <w:szCs w:val="24"/>
-        </w:rPr>
-        <w:t>procedural_history</w:t>
-      </w:r>
-      <w:proofErr w:type="spellEnd"/>
+      <w:r>
+        <w:rPr>
+          <w:rFonts w:cstheme="minorHAnsi"/>
+          <w:bCs/>
+          <w:sz w:val="24"/>
+          <w:szCs w:val="24"/>
+        </w:rPr>
+        <w:t>product_of_error</w:t>
+      </w:r>
       <w:r>
         <w:rPr>
           <w:rFonts w:cstheme="minorHAnsi"/>
@@ -1891,23 +1889,15 @@
           <w:sz w:val="24"/>
           <w:szCs w:val="24"/>
         </w:rPr>
-        <w:t>(2)</w:t>
-      </w:r>
-      <w:r>
-        <w:rPr>
-          <w:rFonts w:cstheme="minorHAnsi"/>
-          <w:sz w:val="24"/>
-          <w:szCs w:val="24"/>
-        </w:rPr>
-        <w:t xml:space="preserve"> Statement of Facts:</w:t>
-      </w:r>
-      <w:r>
-        <w:rPr>
-          <w:rFonts w:cstheme="minorHAnsi"/>
-          <w:sz w:val="24"/>
-          <w:szCs w:val="24"/>
-        </w:rPr>
-        <w:t xml:space="preserve"> </w:t>
+        <w:t>(7)</w:t>
+      </w:r>
+      <w:r>
+        <w:rPr>
+          <w:rFonts w:cstheme="minorHAnsi"/>
+          <w:sz w:val="24"/>
+          <w:szCs w:val="24"/>
+        </w:rPr>
+        <w:t xml:space="preserve"> Conclusion:</w:t>
       </w:r>
     </w:p>
     <w:p>
@@ -1928,17 +1918,15 @@
         </w:rPr>
         <w:t>{{</w:t>
       </w:r>
-      <w:proofErr w:type="spellStart"/>
-      <w:r>
-        <w:rPr>
-          <w:rFonts w:cstheme="minorHAnsi"/>
-          <w:bCs/>
-          <w:sz w:val="24"/>
-          <w:szCs w:val="24"/>
-        </w:rPr>
-        <w:t>statement_of_facts</w:t>
-      </w:r>
-      <w:proofErr w:type="spellEnd"/>
+      <w:r>
+        <w:rPr>
+          <w:rFonts w:cstheme="minorHAnsi"/>
+          <w:bCs/>
+          <w:sz w:val="24"/>
+          <w:szCs w:val="24"/>
+        </w:rPr>
+        <w:t>argument_summary</w:t>
+      </w:r>
       <w:r>
         <w:rPr>
           <w:rFonts w:cstheme="minorHAnsi"/>
@@ -1950,165 +1938,17 @@
       </w:r>
     </w:p>
     <w:p>
-      <w:pPr>
-        <w:rPr>
-          <w:rFonts w:cstheme="minorHAnsi"/>
-          <w:sz w:val="24"/>
-          <w:szCs w:val="24"/>
-        </w:rPr>
-      </w:pPr>
-      <w:r>
-        <w:rPr>
-          <w:rFonts w:cstheme="minorHAnsi"/>
-          <w:b/>
-          <w:sz w:val="24"/>
-          <w:szCs w:val="24"/>
-        </w:rPr>
-        <w:t>(3)</w:t>
-      </w:r>
-      <w:r>
-        <w:rPr>
-          <w:rFonts w:cstheme="minorHAnsi"/>
-          <w:sz w:val="24"/>
-          <w:szCs w:val="24"/>
-        </w:rPr>
-        <w:t xml:space="preserve"> </w:t>
-      </w:r>
-      <w:r>
-        <w:rPr>
-          <w:rFonts w:cstheme="minorHAnsi"/>
-          <w:sz w:val="24"/>
-          <w:szCs w:val="24"/>
-        </w:rPr>
-        <w:t>Argument:</w:t>
-      </w:r>
-    </w:p>
-    <w:p>
-      <w:pPr>
-        <w:rPr>
-          <w:rFonts w:cstheme="minorHAnsi"/>
-          <w:bCs/>
-          <w:sz w:val="24"/>
-          <w:szCs w:val="24"/>
-        </w:rPr>
-      </w:pPr>
-      <w:r>
-        <w:rPr>
-          <w:rFonts w:cstheme="minorHAnsi"/>
-          <w:bCs/>
-          <w:sz w:val="24"/>
-          <w:szCs w:val="24"/>
-        </w:rPr>
-        <w:t>{{</w:t>
-      </w:r>
-      <w:proofErr w:type="spellStart"/>
-      <w:r>
-        <w:rPr>
-          <w:rFonts w:cstheme="minorHAnsi"/>
-          <w:bCs/>
-          <w:sz w:val="24"/>
-          <w:szCs w:val="24"/>
-        </w:rPr>
-        <w:t>product_of_error</w:t>
-      </w:r>
-      <w:proofErr w:type="spellEnd"/>
-      <w:r>
-        <w:rPr>
-          <w:rFonts w:cstheme="minorHAnsi"/>
-          <w:bCs/>
-          <w:sz w:val="24"/>
-          <w:szCs w:val="24"/>
-        </w:rPr>
-        <w:t>}}</w:t>
-      </w:r>
-    </w:p>
-    <w:p>
-      <w:pPr>
-        <w:rPr>
-          <w:rFonts w:cstheme="minorHAnsi"/>
-          <w:sz w:val="24"/>
-          <w:szCs w:val="24"/>
-        </w:rPr>
-      </w:pPr>
-      <w:r>
-        <w:rPr>
-          <w:rFonts w:cstheme="minorHAnsi"/>
-          <w:b/>
-          <w:sz w:val="24"/>
-          <w:szCs w:val="24"/>
-        </w:rPr>
-        <w:t>(7)</w:t>
-      </w:r>
-      <w:r>
-        <w:rPr>
-          <w:rFonts w:cstheme="minorHAnsi"/>
-          <w:sz w:val="24"/>
-          <w:szCs w:val="24"/>
-        </w:rPr>
-        <w:t xml:space="preserve"> Conclusion:</w:t>
-      </w:r>
-    </w:p>
-    <w:p>
-      <w:pPr>
-        <w:rPr>
-          <w:rFonts w:cstheme="minorHAnsi"/>
-          <w:bCs/>
-          <w:sz w:val="24"/>
-          <w:szCs w:val="24"/>
-        </w:rPr>
-      </w:pPr>
-      <w:r>
-        <w:rPr>
-          <w:rFonts w:cstheme="minorHAnsi"/>
-          <w:bCs/>
-          <w:sz w:val="24"/>
-          <w:szCs w:val="24"/>
-        </w:rPr>
-        <w:t>{{</w:t>
-      </w:r>
-      <w:proofErr w:type="spellStart"/>
-      <w:r>
-        <w:rPr>
-          <w:rFonts w:cstheme="minorHAnsi"/>
-          <w:bCs/>
-          <w:sz w:val="24"/>
-          <w:szCs w:val="24"/>
-        </w:rPr>
-        <w:t>argument_summary</w:t>
-      </w:r>
-      <w:proofErr w:type="spellEnd"/>
-      <w:r>
-        <w:rPr>
-          <w:rFonts w:cstheme="minorHAnsi"/>
-          <w:bCs/>
-          <w:sz w:val="24"/>
-          <w:szCs w:val="24"/>
-        </w:rPr>
-        <w:t>}}</w:t>
-      </w:r>
-    </w:p>
-    <w:p>
-      <w:r>
-        <w:t xml:space="preserve">{%p if </w:t>
-      </w:r>
-      <w:proofErr w:type="spellStart"/>
-      <w:r>
-        <w:t>i</w:t>
-      </w:r>
-      <w:proofErr w:type="spellEnd"/>
-      <w:r>
-        <w:t xml:space="preserve"> == "final" %}</w:t>
-      </w:r>
-    </w:p>
-    <w:p>
-      <w:proofErr w:type="gramStart"/>
+      <w:r>
+        <w:t>{%p if i == "final" %}</w:t>
+      </w:r>
+    </w:p>
+    <w:p>
       <w:r>
         <w:t>{{ user</w:t>
       </w:r>
       <w:r>
         <w:t>s</w:t>
       </w:r>
-      <w:proofErr w:type="gramEnd"/>
       <w:r>
         <w:rPr>
           <w:bCs/>
@@ -2199,55 +2039,109 @@
           <w:sz w:val="24"/>
           <w:szCs w:val="24"/>
         </w:rPr>
+        <w:t xml:space="preserve">{{trial_court_docket_number}} COURT DOCKET NO. </w:t>
+      </w:r>
+    </w:p>
+    <w:p>
+      <w:pPr>
+        <w:rPr>
+          <w:rFonts w:cstheme="minorHAnsi"/>
+          <w:sz w:val="24"/>
+          <w:szCs w:val="24"/>
+        </w:rPr>
+      </w:pPr>
+    </w:p>
+    <w:p>
+      <w:pPr>
+        <w:rPr>
+          <w:rFonts w:cstheme="minorHAnsi"/>
+          <w:sz w:val="24"/>
+          <w:szCs w:val="24"/>
+        </w:rPr>
+      </w:pPr>
+    </w:p>
+    <w:p>
+      <w:pPr>
+        <w:rPr>
+          <w:rFonts w:cstheme="minorHAnsi"/>
+          <w:sz w:val="24"/>
+          <w:szCs w:val="24"/>
+        </w:rPr>
+      </w:pPr>
+    </w:p>
+    <w:p>
+      <w:pPr>
+        <w:jc w:val="center"/>
+        <w:rPr>
+          <w:rFonts w:cstheme="minorHAnsi"/>
+          <w:bCs/>
+          <w:sz w:val="24"/>
+          <w:szCs w:val="24"/>
+        </w:rPr>
+      </w:pPr>
+      <w:r>
+        <w:rPr>
+          <w:rFonts w:cstheme="minorHAnsi"/>
+          <w:bCs/>
+          <w:sz w:val="24"/>
+          <w:szCs w:val="24"/>
+        </w:rPr>
         <w:t>{{</w:t>
       </w:r>
-      <w:proofErr w:type="spellStart"/>
-      <w:r>
-        <w:rPr>
-          <w:rFonts w:eastAsia="Calibri" w:cstheme="minorHAnsi"/>
-          <w:bCs/>
-          <w:sz w:val="24"/>
-          <w:szCs w:val="24"/>
-        </w:rPr>
-        <w:t>trial_court_docket_number</w:t>
-      </w:r>
-      <w:proofErr w:type="spellEnd"/>
-      <w:r>
-        <w:rPr>
-          <w:rFonts w:eastAsia="Calibri" w:cstheme="minorHAnsi"/>
-          <w:bCs/>
-          <w:sz w:val="24"/>
-          <w:szCs w:val="24"/>
-        </w:rPr>
-        <w:t xml:space="preserve">}} COURT DOCKET NO. </w:t>
-      </w:r>
-    </w:p>
-    <w:p>
-      <w:pPr>
-        <w:rPr>
-          <w:rFonts w:cstheme="minorHAnsi"/>
-          <w:sz w:val="24"/>
-          <w:szCs w:val="24"/>
-        </w:rPr>
-      </w:pPr>
-    </w:p>
-    <w:p>
-      <w:pPr>
-        <w:rPr>
-          <w:rFonts w:cstheme="minorHAnsi"/>
-          <w:sz w:val="24"/>
-          <w:szCs w:val="24"/>
-        </w:rPr>
-      </w:pPr>
-    </w:p>
-    <w:p>
-      <w:pPr>
-        <w:rPr>
-          <w:rFonts w:cstheme="minorHAnsi"/>
-          <w:sz w:val="24"/>
-          <w:szCs w:val="24"/>
-        </w:rPr>
-      </w:pPr>
+      <w:r>
+        <w:rPr>
+          <w:rFonts w:cstheme="minorHAnsi"/>
+          <w:bCs/>
+          <w:sz w:val="24"/>
+          <w:szCs w:val="24"/>
+        </w:rPr>
+        <w:t>plaintiff_name</w:t>
+      </w:r>
+      <w:r>
+        <w:rPr>
+          <w:rFonts w:cstheme="minorHAnsi"/>
+          <w:bCs/>
+          <w:sz w:val="24"/>
+          <w:szCs w:val="24"/>
+        </w:rPr>
+        <w:t>}}</w:t>
+      </w:r>
+    </w:p>
+    <w:p>
+      <w:pPr>
+        <w:jc w:val="center"/>
+        <w:rPr>
+          <w:rFonts w:cstheme="minorHAnsi"/>
+          <w:sz w:val="24"/>
+          <w:szCs w:val="24"/>
+        </w:rPr>
+      </w:pPr>
+      <w:r>
+        <w:rPr>
+          <w:rFonts w:cstheme="minorHAnsi"/>
+          <w:sz w:val="24"/>
+          <w:szCs w:val="24"/>
+        </w:rPr>
+        <w:t>PLAINTIFF(S)</w:t>
+      </w:r>
+    </w:p>
+    <w:p>
+      <w:pPr>
+        <w:jc w:val="center"/>
+        <w:rPr>
+          <w:rFonts w:cstheme="minorHAnsi"/>
+          <w:sz w:val="24"/>
+          <w:szCs w:val="24"/>
+        </w:rPr>
+      </w:pPr>
+      <w:r>
+        <w:rPr>
+          <w:rFonts w:cstheme="minorHAnsi"/>
+          <w:sz w:val="24"/>
+          <w:szCs w:val="24"/>
+        </w:rPr>
+        <w:t>v.</w:t>
+      </w:r>
     </w:p>
     <w:p>
       <w:pPr>
@@ -2268,83 +2162,6 @@
         </w:rPr>
         <w:t>{{</w:t>
       </w:r>
-      <w:proofErr w:type="spellStart"/>
-      <w:r>
-        <w:rPr>
-          <w:rFonts w:cstheme="minorHAnsi"/>
-          <w:bCs/>
-          <w:sz w:val="24"/>
-          <w:szCs w:val="24"/>
-        </w:rPr>
-        <w:t>plaintiff_name</w:t>
-      </w:r>
-      <w:proofErr w:type="spellEnd"/>
-      <w:r>
-        <w:rPr>
-          <w:rFonts w:cstheme="minorHAnsi"/>
-          <w:bCs/>
-          <w:sz w:val="24"/>
-          <w:szCs w:val="24"/>
-        </w:rPr>
-        <w:t>}}</w:t>
-      </w:r>
-    </w:p>
-    <w:p>
-      <w:pPr>
-        <w:jc w:val="center"/>
-        <w:rPr>
-          <w:rFonts w:cstheme="minorHAnsi"/>
-          <w:sz w:val="24"/>
-          <w:szCs w:val="24"/>
-        </w:rPr>
-      </w:pPr>
-      <w:r>
-        <w:rPr>
-          <w:rFonts w:cstheme="minorHAnsi"/>
-          <w:sz w:val="24"/>
-          <w:szCs w:val="24"/>
-        </w:rPr>
-        <w:t>PLAINTIFF(S)</w:t>
-      </w:r>
-    </w:p>
-    <w:p>
-      <w:pPr>
-        <w:jc w:val="center"/>
-        <w:rPr>
-          <w:rFonts w:cstheme="minorHAnsi"/>
-          <w:sz w:val="24"/>
-          <w:szCs w:val="24"/>
-        </w:rPr>
-      </w:pPr>
-      <w:r>
-        <w:rPr>
-          <w:rFonts w:cstheme="minorHAnsi"/>
-          <w:sz w:val="24"/>
-          <w:szCs w:val="24"/>
-        </w:rPr>
-        <w:t>v.</w:t>
-      </w:r>
-    </w:p>
-    <w:p>
-      <w:pPr>
-        <w:jc w:val="center"/>
-        <w:rPr>
-          <w:rFonts w:cstheme="minorHAnsi"/>
-          <w:bCs/>
-          <w:sz w:val="24"/>
-          <w:szCs w:val="24"/>
-        </w:rPr>
-      </w:pPr>
-      <w:r>
-        <w:rPr>
-          <w:rFonts w:cstheme="minorHAnsi"/>
-          <w:bCs/>
-          <w:sz w:val="24"/>
-          <w:szCs w:val="24"/>
-        </w:rPr>
-        <w:t>{{</w:t>
-      </w:r>
-      <w:proofErr w:type="spellStart"/>
       <w:r>
         <w:rPr>
           <w:rFonts w:cstheme="minorHAnsi"/>
@@ -2354,7 +2171,6 @@
         </w:rPr>
         <w:t>defendant_name</w:t>
       </w:r>
-      <w:proofErr w:type="spellEnd"/>
       <w:r>
         <w:rPr>
           <w:rFonts w:cstheme="minorHAnsi"/>
@@ -2478,23 +2294,7 @@
           <w:rFonts w:cstheme="minorHAnsi"/>
           <w:bCs/>
         </w:rPr>
-        <w:t>{{</w:t>
-      </w:r>
-      <w:proofErr w:type="spellStart"/>
-      <w:r>
-        <w:rPr>
-          <w:rFonts w:cstheme="minorHAnsi"/>
-          <w:bCs/>
-        </w:rPr>
-        <w:t>record_appendix</w:t>
-      </w:r>
-      <w:proofErr w:type="spellEnd"/>
-      <w:r>
-        <w:rPr>
-          <w:rFonts w:cstheme="minorHAnsi"/>
-          <w:bCs/>
-        </w:rPr>
-        <w:t>}}</w:t>
+        <w:t>{%p if has_evidence %}</w:t>
       </w:r>
     </w:p>
     <w:p>
@@ -2507,13 +2307,22 @@
         <w:spacing w:line="480" w:lineRule="auto"/>
         <w:rPr>
           <w:rFonts w:cstheme="minorHAnsi"/>
-        </w:rPr>
-      </w:pPr>
-      <w:r>
-        <w:rPr>
-          <w:rFonts w:cstheme="minorHAnsi"/>
-        </w:rPr>
-        <w:t>_____________________________________________________________________</w:t>
+          <w:bCs/>
+        </w:rPr>
+      </w:pPr>
+      <w:r>
+        <w:rPr>
+          <w:rFonts w:cstheme="minorHAnsi"/>
+          <w:bCs/>
+        </w:rPr>
+        <w:t>{%p for exhibit in exhibits %</w:t>
+      </w:r>
+      <w:r>
+        <w:rPr>
+          <w:rFonts w:cstheme="minorHAnsi"/>
+          <w:bCs/>
+        </w:rPr>
+        <w:t>}</w:t>
       </w:r>
     </w:p>
     <w:p>
@@ -2526,13 +2335,15 @@
         <w:spacing w:line="480" w:lineRule="auto"/>
         <w:rPr>
           <w:rFonts w:cstheme="minorHAnsi"/>
-        </w:rPr>
-      </w:pPr>
-      <w:r>
-        <w:rPr>
-          <w:rFonts w:cstheme="minorHAnsi"/>
-        </w:rPr>
-        <w:t>_____________________________________________________________________</w:t>
+          <w:bCs/>
+        </w:rPr>
+      </w:pPr>
+      <w:r>
+        <w:rPr>
+          <w:rFonts w:cstheme="minorHAnsi"/>
+          <w:bCs/>
+        </w:rPr>
+        <w:t>{{ exhibit.filename }}</w:t>
       </w:r>
     </w:p>
     <w:p>
@@ -2545,13 +2356,15 @@
         <w:spacing w:line="480" w:lineRule="auto"/>
         <w:rPr>
           <w:rFonts w:cstheme="minorHAnsi"/>
-        </w:rPr>
-      </w:pPr>
-      <w:r>
-        <w:rPr>
-          <w:rFonts w:cstheme="minorHAnsi"/>
-        </w:rPr>
-        <w:t>_____________________________________________________________________</w:t>
+          <w:bCs/>
+        </w:rPr>
+      </w:pPr>
+      <w:r>
+        <w:rPr>
+          <w:rFonts w:cstheme="minorHAnsi"/>
+          <w:bCs/>
+        </w:rPr>
+        <w:t>{%p endfor %}</w:t>
       </w:r>
     </w:p>
     <w:p>
@@ -2564,135 +2377,18 @@
         <w:spacing w:line="480" w:lineRule="auto"/>
         <w:rPr>
           <w:rFonts w:cstheme="minorHAnsi"/>
-        </w:rPr>
-      </w:pPr>
-      <w:r>
-        <w:rPr>
-          <w:rFonts w:cstheme="minorHAnsi"/>
-        </w:rPr>
-        <w:t>_____________________________________________________________________</w:t>
-      </w:r>
-    </w:p>
-    <w:p>
-      <w:pPr>
-        <w:pStyle w:val="ListParagraph"/>
-        <w:numPr>
-          <w:ilvl w:val="0"/>
-          <w:numId w:val="1"/>
-        </w:numPr>
-        <w:spacing w:line="480" w:lineRule="auto"/>
-        <w:rPr>
-          <w:rFonts w:cstheme="minorHAnsi"/>
-        </w:rPr>
-      </w:pPr>
-      <w:r>
-        <w:rPr>
-          <w:rFonts w:cstheme="minorHAnsi"/>
-        </w:rPr>
-        <w:t>_____________________________________________________________________</w:t>
-      </w:r>
-    </w:p>
-    <w:p>
-      <w:pPr>
-        <w:pStyle w:val="ListParagraph"/>
-        <w:numPr>
-          <w:ilvl w:val="0"/>
-          <w:numId w:val="1"/>
-        </w:numPr>
-        <w:spacing w:line="480" w:lineRule="auto"/>
-        <w:rPr>
-          <w:rFonts w:cstheme="minorHAnsi"/>
-        </w:rPr>
-      </w:pPr>
-      <w:r>
-        <w:rPr>
-          <w:rFonts w:cstheme="minorHAnsi"/>
-        </w:rPr>
-        <w:t>_____________________________________________________________________</w:t>
-      </w:r>
-    </w:p>
-    <w:p>
-      <w:pPr>
-        <w:pStyle w:val="ListParagraph"/>
-        <w:numPr>
-          <w:ilvl w:val="0"/>
-          <w:numId w:val="1"/>
-        </w:numPr>
-        <w:spacing w:line="480" w:lineRule="auto"/>
-        <w:rPr>
-          <w:rFonts w:cstheme="minorHAnsi"/>
-        </w:rPr>
-      </w:pPr>
-      <w:r>
-        <w:rPr>
-          <w:rFonts w:cstheme="minorHAnsi"/>
-        </w:rPr>
-        <w:t>_____________________________________________________________________</w:t>
-      </w:r>
-    </w:p>
-    <w:p>
-      <w:pPr>
-        <w:pStyle w:val="ListParagraph"/>
-        <w:numPr>
-          <w:ilvl w:val="0"/>
-          <w:numId w:val="1"/>
-        </w:numPr>
-        <w:spacing w:line="480" w:lineRule="auto"/>
-        <w:rPr>
-          <w:rFonts w:cstheme="minorHAnsi"/>
-        </w:rPr>
-      </w:pPr>
-      <w:r>
-        <w:rPr>
-          <w:rFonts w:cstheme="minorHAnsi"/>
-        </w:rPr>
-        <w:t>_____________________________________________________________________</w:t>
-      </w:r>
-    </w:p>
-    <w:p>
-      <w:pPr>
-        <w:pStyle w:val="ListParagraph"/>
-        <w:numPr>
-          <w:ilvl w:val="0"/>
-          <w:numId w:val="1"/>
-        </w:numPr>
-        <w:spacing w:line="480" w:lineRule="auto"/>
-        <w:rPr>
-          <w:rFonts w:cstheme="minorHAnsi"/>
-        </w:rPr>
-      </w:pPr>
-      <w:r>
-        <w:rPr>
-          <w:rFonts w:cstheme="minorHAnsi"/>
-        </w:rPr>
-        <w:t>_____________________________________</w:t>
-      </w:r>
-      <w:r>
-        <w:rPr>
-          <w:rFonts w:cstheme="minorHAnsi"/>
-        </w:rPr>
-        <w:t xml:space="preserve">_________________________ </w:t>
-      </w:r>
-    </w:p>
-    <w:p>
-      <w:pPr>
-        <w:rPr>
-          <w:rFonts w:ascii="Courier New" w:hAnsi="Courier New" w:cs="Courier New"/>
-          <w:sz w:val="24"/>
-          <w:szCs w:val="24"/>
-        </w:rPr>
-      </w:pPr>
-    </w:p>
-    <w:p>
-      <w:pPr>
-        <w:kinsoku w:val="0"/>
-        <w:overflowPunct w:val="0"/>
-        <w:autoSpaceDE w:val="0"/>
-        <w:autoSpaceDN w:val="0"/>
-        <w:adjustRightInd w:val="0"/>
-        <w:spacing w:after="0" w:line="240" w:lineRule="auto"/>
-        <w:ind w:left="120"/>
-      </w:pPr>
+          <w:bCs/>
+        </w:rPr>
+      </w:pPr>
+      <w:r>
+        <w:rPr>
+          <w:rFonts w:cstheme="minorHAnsi"/>
+          <w:bCs/>
+        </w:rPr>
+        <w:t>{%p endif %}</w:t>
+      </w:r>
+      <w:bookmarkStart w:id="0" w:name="_GoBack"/>
+      <w:bookmarkEnd w:id="0"/>
     </w:p>
     <w:sectPr>
       <w:type w:val="continuous"/>
@@ -2708,7 +2404,7 @@
 </file>
 
 <file path=word/endnotes.xml><?xml version="1.0" encoding="utf-8"?>
-<w:endnotes xmlns:wpc="http://schemas.microsoft.com/office/word/2010/wordprocessingCanvas" xmlns:cx="http://schemas.microsoft.com/office/drawing/2014/chartex" xmlns:cx1="http://schemas.microsoft.com/office/drawing/2015/9/8/chartex" xmlns:cx2="http://schemas.microsoft.com/office/drawing/2015/10/21/chartex" xmlns:cx3="http://schemas.microsoft.com/office/drawing/2016/5/9/chartex" xmlns:cx4="http://schemas.microsoft.com/office/drawing/2016/5/10/chartex" xmlns:cx5="http://schemas.microsoft.com/office/drawing/2016/5/11/chartex" xmlns:cx6="http://schemas.microsoft.com/office/drawing/2016/5/12/chartex" xmlns:cx7="http://schemas.microsoft.com/office/drawing/2016/5/13/chartex" xmlns:cx8="http://schemas.microsoft.com/office/drawing/2016/5/14/chartex" xmlns:mc="http://schemas.openxmlformats.org/markup-compatibility/2006" xmlns:aink="http://schemas.microsoft.com/office/drawing/2016/ink" xmlns:am3d="http://schemas.microsoft.com/office/drawing/2017/model3d" xmlns:o="urn:schemas-microsoft-com:office:office" xmlns:r="http://schemas.openxmlformats.org/officeDocument/2006/relationships" xmlns:m="http://schemas.openxmlformats.org/officeDocument/2006/math" xmlns:v="urn:schemas-microsoft-com:vml" xmlns:wp14="http://schemas.microsoft.com/office/word/2010/wordprocessingDrawing" xmlns:wp="http://schemas.openxmlformats.org/drawingml/2006/wordprocessingDrawing" xmlns:w10="urn:schemas-microsoft-com:office:word" xmlns:w="http://schemas.openxmlformats.org/wordprocessingml/2006/main" xmlns:w14="http://schemas.microsoft.com/office/word/2010/wordml" xmlns:w15="http://schemas.microsoft.com/office/word/2012/wordml" xmlns:w16cex="http://schemas.microsoft.com/office/word/2018/wordml/cex" xmlns:w16cid="http://schemas.microsoft.com/office/word/2016/wordml/cid" xmlns:w16="http://schemas.microsoft.com/office/word/2018/wordml" xmlns:w16se="http://schemas.microsoft.com/office/word/2015/wordml/symex" xmlns:wpg="http://schemas.microsoft.com/office/word/2010/wordprocessingGroup" xmlns:wpi="http://schemas.microsoft.com/office/word/2010/wordprocessingInk" xmlns:wne="http://schemas.microsoft.com/office/word/2006/wordml" xmlns:wps="http://schemas.microsoft.com/office/word/2010/wordprocessingShape" mc:Ignorable="w14 w15 w16se w16cid w16 w16cex wp14">
+<w:endnotes xmlns:wpc="http://schemas.microsoft.com/office/word/2010/wordprocessingCanvas" xmlns:cx="http://schemas.microsoft.com/office/drawing/2014/chartex" xmlns:cx1="http://schemas.microsoft.com/office/drawing/2015/9/8/chartex" xmlns:mc="http://schemas.openxmlformats.org/markup-compatibility/2006" xmlns:o="urn:schemas-microsoft-com:office:office" xmlns:r="http://schemas.openxmlformats.org/officeDocument/2006/relationships" xmlns:m="http://schemas.openxmlformats.org/officeDocument/2006/math" xmlns:v="urn:schemas-microsoft-com:vml" xmlns:wp14="http://schemas.microsoft.com/office/word/2010/wordprocessingDrawing" xmlns:wp="http://schemas.openxmlformats.org/drawingml/2006/wordprocessingDrawing" xmlns:w10="urn:schemas-microsoft-com:office:word" xmlns:w="http://schemas.openxmlformats.org/wordprocessingml/2006/main" xmlns:w14="http://schemas.microsoft.com/office/word/2010/wordml" xmlns:w15="http://schemas.microsoft.com/office/word/2012/wordml" xmlns:w16se="http://schemas.microsoft.com/office/word/2015/wordml/symex" xmlns:wpg="http://schemas.microsoft.com/office/word/2010/wordprocessingGroup" xmlns:wpi="http://schemas.microsoft.com/office/word/2010/wordprocessingInk" xmlns:wne="http://schemas.microsoft.com/office/word/2006/wordml" xmlns:wps="http://schemas.microsoft.com/office/word/2010/wordprocessingShape" mc:Ignorable="w14 w15 w16se wp14">
   <w:endnote w:type="separator" w:id="-1">
     <w:p>
       <w:pPr>
@@ -2733,7 +2429,7 @@
 </file>
 
 <file path=word/footnotes.xml><?xml version="1.0" encoding="utf-8"?>
-<w:footnotes xmlns:wpc="http://schemas.microsoft.com/office/word/2010/wordprocessingCanvas" xmlns:cx="http://schemas.microsoft.com/office/drawing/2014/chartex" xmlns:cx1="http://schemas.microsoft.com/office/drawing/2015/9/8/chartex" xmlns:cx2="http://schemas.microsoft.com/office/drawing/2015/10/21/chartex" xmlns:cx3="http://schemas.microsoft.com/office/drawing/2016/5/9/chartex" xmlns:cx4="http://schemas.microsoft.com/office/drawing/2016/5/10/chartex" xmlns:cx5="http://schemas.microsoft.com/office/drawing/2016/5/11/chartex" xmlns:cx6="http://schemas.microsoft.com/office/drawing/2016/5/12/chartex" xmlns:cx7="http://schemas.microsoft.com/office/drawing/2016/5/13/chartex" xmlns:cx8="http://schemas.microsoft.com/office/drawing/2016/5/14/chartex" xmlns:mc="http://schemas.openxmlformats.org/markup-compatibility/2006" xmlns:aink="http://schemas.microsoft.com/office/drawing/2016/ink" xmlns:am3d="http://schemas.microsoft.com/office/drawing/2017/model3d" xmlns:o="urn:schemas-microsoft-com:office:office" xmlns:r="http://schemas.openxmlformats.org/officeDocument/2006/relationships" xmlns:m="http://schemas.openxmlformats.org/officeDocument/2006/math" xmlns:v="urn:schemas-microsoft-com:vml" xmlns:wp14="http://schemas.microsoft.com/office/word/2010/wordprocessingDrawing" xmlns:wp="http://schemas.openxmlformats.org/drawingml/2006/wordprocessingDrawing" xmlns:w10="urn:schemas-microsoft-com:office:word" xmlns:w="http://schemas.openxmlformats.org/wordprocessingml/2006/main" xmlns:w14="http://schemas.microsoft.com/office/word/2010/wordml" xmlns:w15="http://schemas.microsoft.com/office/word/2012/wordml" xmlns:w16cex="http://schemas.microsoft.com/office/word/2018/wordml/cex" xmlns:w16cid="http://schemas.microsoft.com/office/word/2016/wordml/cid" xmlns:w16="http://schemas.microsoft.com/office/word/2018/wordml" xmlns:w16se="http://schemas.microsoft.com/office/word/2015/wordml/symex" xmlns:wpg="http://schemas.microsoft.com/office/word/2010/wordprocessingGroup" xmlns:wpi="http://schemas.microsoft.com/office/word/2010/wordprocessingInk" xmlns:wne="http://schemas.microsoft.com/office/word/2006/wordml" xmlns:wps="http://schemas.microsoft.com/office/word/2010/wordprocessingShape" mc:Ignorable="w14 w15 w16se w16cid w16 w16cex wp14">
+<w:footnotes xmlns:wpc="http://schemas.microsoft.com/office/word/2010/wordprocessingCanvas" xmlns:cx="http://schemas.microsoft.com/office/drawing/2014/chartex" xmlns:cx1="http://schemas.microsoft.com/office/drawing/2015/9/8/chartex" xmlns:mc="http://schemas.openxmlformats.org/markup-compatibility/2006" xmlns:o="urn:schemas-microsoft-com:office:office" xmlns:r="http://schemas.openxmlformats.org/officeDocument/2006/relationships" xmlns:m="http://schemas.openxmlformats.org/officeDocument/2006/math" xmlns:v="urn:schemas-microsoft-com:vml" xmlns:wp14="http://schemas.microsoft.com/office/word/2010/wordprocessingDrawing" xmlns:wp="http://schemas.openxmlformats.org/drawingml/2006/wordprocessingDrawing" xmlns:w10="urn:schemas-microsoft-com:office:word" xmlns:w="http://schemas.openxmlformats.org/wordprocessingml/2006/main" xmlns:w14="http://schemas.microsoft.com/office/word/2010/wordml" xmlns:w15="http://schemas.microsoft.com/office/word/2012/wordml" xmlns:w16se="http://schemas.microsoft.com/office/word/2015/wordml/symex" xmlns:wpg="http://schemas.microsoft.com/office/word/2010/wordprocessingGroup" xmlns:wpi="http://schemas.microsoft.com/office/word/2010/wordprocessingInk" xmlns:wne="http://schemas.microsoft.com/office/word/2006/wordml" xmlns:wps="http://schemas.microsoft.com/office/word/2010/wordprocessingShape" mc:Ignorable="w14 w15 w16se wp14">
   <w:footnote w:type="separator" w:id="-1">
     <w:p>
       <w:pPr>
@@ -2758,7 +2454,7 @@
 </file>
 
 <file path=word/numbering.xml><?xml version="1.0" encoding="utf-8"?>
-<w:numbering xmlns:wpc="http://schemas.microsoft.com/office/word/2010/wordprocessingCanvas" xmlns:cx="http://schemas.microsoft.com/office/drawing/2014/chartex" xmlns:cx1="http://schemas.microsoft.com/office/drawing/2015/9/8/chartex" xmlns:cx2="http://schemas.microsoft.com/office/drawing/2015/10/21/chartex" xmlns:cx3="http://schemas.microsoft.com/office/drawing/2016/5/9/chartex" xmlns:cx4="http://schemas.microsoft.com/office/drawing/2016/5/10/chartex" xmlns:cx5="http://schemas.microsoft.com/office/drawing/2016/5/11/chartex" xmlns:cx6="http://schemas.microsoft.com/office/drawing/2016/5/12/chartex" xmlns:cx7="http://schemas.microsoft.com/office/drawing/2016/5/13/chartex" xmlns:cx8="http://schemas.microsoft.com/office/drawing/2016/5/14/chartex" xmlns:mc="http://schemas.openxmlformats.org/markup-compatibility/2006" xmlns:aink="http://schemas.microsoft.com/office/drawing/2016/ink" xmlns:am3d="http://schemas.microsoft.com/office/drawing/2017/model3d" xmlns:o="urn:schemas-microsoft-com:office:office" xmlns:r="http://schemas.openxmlformats.org/officeDocument/2006/relationships" xmlns:m="http://schemas.openxmlformats.org/officeDocument/2006/math" xmlns:v="urn:schemas-microsoft-com:vml" xmlns:wp14="http://schemas.microsoft.com/office/word/2010/wordprocessingDrawing" xmlns:wp="http://schemas.openxmlformats.org/drawingml/2006/wordprocessingDrawing" xmlns:w10="urn:schemas-microsoft-com:office:word" xmlns:w="http://schemas.openxmlformats.org/wordprocessingml/2006/main" xmlns:w14="http://schemas.microsoft.com/office/word/2010/wordml" xmlns:w15="http://schemas.microsoft.com/office/word/2012/wordml" xmlns:w16cex="http://schemas.microsoft.com/office/word/2018/wordml/cex" xmlns:w16cid="http://schemas.microsoft.com/office/word/2016/wordml/cid" xmlns:w16="http://schemas.microsoft.com/office/word/2018/wordml" xmlns:w16se="http://schemas.microsoft.com/office/word/2015/wordml/symex" xmlns:wpg="http://schemas.microsoft.com/office/word/2010/wordprocessingGroup" xmlns:wpi="http://schemas.microsoft.com/office/word/2010/wordprocessingInk" xmlns:wne="http://schemas.microsoft.com/office/word/2006/wordml" xmlns:wps="http://schemas.microsoft.com/office/word/2010/wordprocessingShape" mc:Ignorable="w14 w15 w16se w16cid w16 w16cex wp14">
+<w:numbering xmlns:wpc="http://schemas.microsoft.com/office/word/2010/wordprocessingCanvas" xmlns:cx="http://schemas.microsoft.com/office/drawing/2014/chartex" xmlns:cx1="http://schemas.microsoft.com/office/drawing/2015/9/8/chartex" xmlns:mc="http://schemas.openxmlformats.org/markup-compatibility/2006" xmlns:o="urn:schemas-microsoft-com:office:office" xmlns:r="http://schemas.openxmlformats.org/officeDocument/2006/relationships" xmlns:m="http://schemas.openxmlformats.org/officeDocument/2006/math" xmlns:v="urn:schemas-microsoft-com:vml" xmlns:wp14="http://schemas.microsoft.com/office/word/2010/wordprocessingDrawing" xmlns:wp="http://schemas.openxmlformats.org/drawingml/2006/wordprocessingDrawing" xmlns:w10="urn:schemas-microsoft-com:office:word" xmlns:w="http://schemas.openxmlformats.org/wordprocessingml/2006/main" xmlns:w14="http://schemas.microsoft.com/office/word/2010/wordml" xmlns:w15="http://schemas.microsoft.com/office/word/2012/wordml" xmlns:w16se="http://schemas.microsoft.com/office/word/2015/wordml/symex" xmlns:wpg="http://schemas.microsoft.com/office/word/2010/wordprocessingGroup" xmlns:wpi="http://schemas.microsoft.com/office/word/2010/wordprocessingInk" xmlns:wne="http://schemas.microsoft.com/office/word/2006/wordml" xmlns:wps="http://schemas.microsoft.com/office/word/2010/wordprocessingShape" mc:Ignorable="w14 w15 w16se wp14">
   <w:abstractNum w:abstractNumId="0" w15:restartNumberingAfterBreak="0">
     <w:nsid w:val="64B25084"/>
     <w:multiLevelType w:val="hybridMultilevel"/>
@@ -2855,7 +2551,7 @@
 </file>
 
 <file path=word/styles.xml><?xml version="1.0" encoding="utf-8"?>
-<w:styles xmlns:mc="http://schemas.openxmlformats.org/markup-compatibility/2006" xmlns:r="http://schemas.openxmlformats.org/officeDocument/2006/relationships" xmlns:w="http://schemas.openxmlformats.org/wordprocessingml/2006/main" xmlns:w14="http://schemas.microsoft.com/office/word/2010/wordml" xmlns:w15="http://schemas.microsoft.com/office/word/2012/wordml" xmlns:w16cex="http://schemas.microsoft.com/office/word/2018/wordml/cex" xmlns:w16cid="http://schemas.microsoft.com/office/word/2016/wordml/cid" xmlns:w16="http://schemas.microsoft.com/office/word/2018/wordml" xmlns:w16se="http://schemas.microsoft.com/office/word/2015/wordml/symex" mc:Ignorable="w14 w15 w16se w16cid w16 w16cex">
+<w:styles xmlns:mc="http://schemas.openxmlformats.org/markup-compatibility/2006" xmlns:r="http://schemas.openxmlformats.org/officeDocument/2006/relationships" xmlns:w="http://schemas.openxmlformats.org/wordprocessingml/2006/main" xmlns:w14="http://schemas.microsoft.com/office/word/2010/wordml" xmlns:w15="http://schemas.microsoft.com/office/word/2012/wordml" xmlns:w16se="http://schemas.microsoft.com/office/word/2015/wordml/symex" mc:Ignorable="w14 w15 w16se">
   <w:docDefaults>
     <w:rPrDefault>
       <w:rPr>
@@ -2871,7 +2567,7 @@
       </w:pPr>
     </w:pPrDefault>
   </w:docDefaults>
-  <w:latentStyles w:defLockedState="0" w:defUIPriority="99" w:defSemiHidden="0" w:defUnhideWhenUsed="0" w:defQFormat="0" w:count="376">
+  <w:latentStyles w:defLockedState="0" w:defUIPriority="99" w:defSemiHidden="0" w:defUnhideWhenUsed="0" w:defQFormat="0" w:count="371">
     <w:lsdException w:name="Normal" w:uiPriority="0" w:qFormat="1"/>
     <w:lsdException w:name="heading 1" w:uiPriority="9" w:qFormat="1"/>
     <w:lsdException w:name="heading 2" w:semiHidden="1" w:uiPriority="9" w:unhideWhenUsed="1" w:qFormat="1"/>
@@ -3243,11 +2939,6 @@
     <w:lsdException w:name="List Table 5 Dark Accent 6" w:uiPriority="50"/>
     <w:lsdException w:name="List Table 6 Colorful Accent 6" w:uiPriority="51"/>
     <w:lsdException w:name="List Table 7 Colorful Accent 6" w:uiPriority="52"/>
-    <w:lsdException w:name="Mention" w:semiHidden="1" w:unhideWhenUsed="1"/>
-    <w:lsdException w:name="Smart Hyperlink" w:semiHidden="1" w:unhideWhenUsed="1"/>
-    <w:lsdException w:name="Hashtag" w:semiHidden="1" w:unhideWhenUsed="1"/>
-    <w:lsdException w:name="Unresolved Mention" w:semiHidden="1" w:unhideWhenUsed="1"/>
-    <w:lsdException w:name="Smart Link" w:semiHidden="1" w:unhideWhenUsed="1"/>
   </w:latentStyles>
   <w:style w:type="paragraph" w:default="1" w:styleId="Normal">
     <w:name w:val="Normal"/>

</xml_diff>

<commit_message>
Place docket number appropriately in case caption
</commit_message>
<xml_diff>
--- a/docassemble/MotionToSingleJusticeAppeals/data/templates/231_118_Suffolk_Lab_template_appeals.docx
+++ b/docassemble/MotionToSingleJusticeAppeals/data/templates/231_118_Suffolk_Lab_template_appeals.docx
@@ -43,17 +43,6 @@
     <w:p>
       <w:pPr>
         <w:spacing w:after="0" w:line="240" w:lineRule="auto"/>
-        <w:jc w:val="center"/>
-        <w:rPr>
-          <w:rFonts w:eastAsia="Calibri" w:cstheme="minorHAnsi"/>
-          <w:sz w:val="24"/>
-          <w:szCs w:val="24"/>
-        </w:rPr>
-      </w:pPr>
-    </w:p>
-    <w:p>
-      <w:pPr>
-        <w:spacing w:after="0" w:line="240" w:lineRule="auto"/>
         <w:ind w:left="3600"/>
         <w:jc w:val="right"/>
         <w:rPr>
@@ -63,6 +52,46 @@
           <w:szCs w:val="24"/>
         </w:rPr>
       </w:pPr>
+    </w:p>
+    <w:p>
+      <w:pPr>
+        <w:spacing w:after="0" w:line="240" w:lineRule="auto"/>
+        <w:ind w:left="3600"/>
+        <w:jc w:val="right"/>
+        <w:rPr>
+          <w:rFonts w:eastAsia="Calibri" w:cstheme="minorHAnsi"/>
+          <w:bCs/>
+          <w:sz w:val="24"/>
+          <w:szCs w:val="24"/>
+        </w:rPr>
+      </w:pPr>
+      <w:r>
+        <w:rPr>
+          <w:rFonts w:eastAsia="Calibri" w:cstheme="minorHAnsi"/>
+          <w:bCs/>
+          <w:sz w:val="24"/>
+          <w:szCs w:val="24"/>
+        </w:rPr>
+        <w:t xml:space="preserve">{{trial_court}} </w:t>
+      </w:r>
+      <w:r>
+        <w:rPr>
+          <w:rFonts w:eastAsia="Calibri" w:cstheme="minorHAnsi"/>
+          <w:bCs/>
+          <w:sz w:val="24"/>
+          <w:szCs w:val="24"/>
+        </w:rPr>
+        <w:t>DOCKET NO.</w:t>
+      </w:r>
+      <w:r>
+        <w:rPr>
+          <w:rFonts w:eastAsia="Calibri" w:cstheme="minorHAnsi"/>
+          <w:bCs/>
+          <w:sz w:val="24"/>
+          <w:szCs w:val="24"/>
+        </w:rPr>
+        <w:t xml:space="preserve"> </w:t>
+      </w:r>
       <w:r>
         <w:rPr>
           <w:rFonts w:eastAsia="Calibri" w:cstheme="minorHAnsi"/>
@@ -72,6 +101,41 @@
         </w:rPr>
         <w:t xml:space="preserve">{{trial_court_docket_number}} </w:t>
       </w:r>
+    </w:p>
+    <w:p>
+      <w:pPr>
+        <w:spacing w:after="0" w:line="240" w:lineRule="auto"/>
+        <w:ind w:left="3600"/>
+        <w:jc w:val="right"/>
+        <w:rPr>
+          <w:rFonts w:eastAsia="Calibri" w:cstheme="minorHAnsi"/>
+          <w:bCs/>
+          <w:sz w:val="24"/>
+          <w:szCs w:val="24"/>
+        </w:rPr>
+      </w:pPr>
+    </w:p>
+    <w:p>
+      <w:pPr>
+        <w:spacing w:after="0" w:line="240" w:lineRule="auto"/>
+        <w:ind w:left="3600"/>
+        <w:jc w:val="right"/>
+        <w:rPr>
+          <w:rFonts w:eastAsia="Calibri" w:cstheme="minorHAnsi"/>
+          <w:bCs/>
+          <w:sz w:val="24"/>
+          <w:szCs w:val="24"/>
+        </w:rPr>
+      </w:pPr>
+      <w:r>
+        <w:rPr>
+          <w:rFonts w:eastAsia="Calibri" w:cstheme="minorHAnsi"/>
+          <w:bCs/>
+          <w:sz w:val="24"/>
+          <w:szCs w:val="24"/>
+        </w:rPr>
+        <w:t xml:space="preserve">APPEALS </w:t>
+      </w:r>
       <w:r>
         <w:rPr>
           <w:rFonts w:eastAsia="Calibri" w:cstheme="minorHAnsi"/>
@@ -80,6 +144,24 @@
           <w:szCs w:val="24"/>
         </w:rPr>
         <w:t xml:space="preserve">COURT DOCKET NO. </w:t>
+      </w:r>
+      <w:r>
+        <w:rPr>
+          <w:rFonts w:eastAsia="Calibri" w:cstheme="minorHAnsi"/>
+          <w:bCs/>
+          <w:sz w:val="24"/>
+          <w:szCs w:val="24"/>
+        </w:rPr>
+        <w:tab/>
+      </w:r>
+      <w:r>
+        <w:rPr>
+          <w:rFonts w:eastAsia="Calibri" w:cstheme="minorHAnsi"/>
+          <w:bCs/>
+          <w:sz w:val="24"/>
+          <w:szCs w:val="24"/>
+        </w:rPr>
+        <w:tab/>
       </w:r>
     </w:p>
     <w:p>
@@ -588,6 +670,22 @@
         </w:rPr>
         <w:t xml:space="preserve"> </w:t>
       </w:r>
+    </w:p>
+    <w:p>
+      <w:pPr>
+        <w:kinsoku w:val="0"/>
+        <w:overflowPunct w:val="0"/>
+        <w:autoSpaceDE w:val="0"/>
+        <w:autoSpaceDN w:val="0"/>
+        <w:adjustRightInd w:val="0"/>
+        <w:spacing w:before="85" w:line="240" w:lineRule="auto"/>
+        <w:ind w:left="40"/>
+        <w:rPr>
+          <w:rFonts w:cstheme="minorHAnsi"/>
+          <w:sz w:val="24"/>
+          <w:szCs w:val="24"/>
+        </w:rPr>
+      </w:pPr>
       <w:r>
         <w:rPr>
           <w:rFonts w:cstheme="minorHAnsi"/>
@@ -1044,6 +1142,22 @@
         </w:rPr>
         <w:t xml:space="preserve"> </w:t>
       </w:r>
+    </w:p>
+    <w:p>
+      <w:pPr>
+        <w:kinsoku w:val="0"/>
+        <w:overflowPunct w:val="0"/>
+        <w:autoSpaceDE w:val="0"/>
+        <w:autoSpaceDN w:val="0"/>
+        <w:adjustRightInd w:val="0"/>
+        <w:spacing w:before="60" w:line="240" w:lineRule="auto"/>
+        <w:ind w:left="120"/>
+        <w:rPr>
+          <w:rFonts w:cstheme="minorHAnsi"/>
+          <w:sz w:val="24"/>
+          <w:szCs w:val="24"/>
+        </w:rPr>
+      </w:pPr>
       <w:r>
         <w:rPr>
           <w:rFonts w:cstheme="minorHAnsi"/>
@@ -1077,6 +1191,7 @@
         <w:t>.</w:t>
       </w:r>
     </w:p>
+    <w:p/>
     <w:p>
       <w:r>
         <w:t>{%p if i == "final" %}</w:t>
@@ -1101,6 +1216,7 @@
     </w:p>
     <w:p>
       <w:r>
+        <w:lastRenderedPageBreak/>
         <w:t>{%p endif %}</w:t>
       </w:r>
     </w:p>
@@ -1167,16 +1283,7 @@
           <w:sz w:val="24"/>
           <w:szCs w:val="24"/>
         </w:rPr>
-        <w:t xml:space="preserve"> and supporting materials upon the attorney of record for each attorney of record, or if the party has no attorney then I made service directly </w:t>
-      </w:r>
-      <w:r>
-        <w:rPr>
-          <w:rFonts w:eastAsia="Calibri" w:cstheme="minorHAnsi"/>
-          <w:sz w:val="24"/>
-          <w:szCs w:val="24"/>
-        </w:rPr>
-        <w:lastRenderedPageBreak/>
-        <w:t xml:space="preserve">on the self-represented party by </w:t>
+        <w:t xml:space="preserve"> and supporting materials upon the attorney of record for each attorney of record, or if the party has no attorney then I made service directly on the self-represented party by </w:t>
       </w:r>
       <w:r>
         <w:rPr>
@@ -1435,6 +1542,36 @@
     <w:p>
       <w:pPr>
         <w:spacing w:after="0" w:line="240" w:lineRule="auto"/>
+        <w:jc w:val="right"/>
+        <w:rPr>
+          <w:rFonts w:eastAsia="Calibri" w:cstheme="minorHAnsi"/>
+          <w:bCs/>
+          <w:sz w:val="24"/>
+          <w:szCs w:val="24"/>
+        </w:rPr>
+      </w:pPr>
+      <w:r>
+        <w:rPr>
+          <w:rFonts w:eastAsia="Calibri" w:cstheme="minorHAnsi"/>
+          <w:bCs/>
+          <w:sz w:val="24"/>
+          <w:szCs w:val="24"/>
+        </w:rPr>
+        <w:t xml:space="preserve">{{trial_court}} DOCKET NO. </w:t>
+      </w:r>
+      <w:r>
+        <w:rPr>
+          <w:rFonts w:eastAsia="Calibri" w:cstheme="minorHAnsi"/>
+          <w:bCs/>
+          <w:sz w:val="24"/>
+          <w:szCs w:val="24"/>
+        </w:rPr>
+        <w:t xml:space="preserve">{{trial_court_docket_number}} </w:t>
+      </w:r>
+    </w:p>
+    <w:p>
+      <w:pPr>
+        <w:spacing w:after="0" w:line="240" w:lineRule="auto"/>
         <w:ind w:left="3600"/>
         <w:jc w:val="right"/>
         <w:rPr>
@@ -1444,26 +1581,45 @@
           <w:szCs w:val="24"/>
         </w:rPr>
       </w:pPr>
-      <w:r>
-        <w:rPr>
-          <w:rFonts w:eastAsia="Calibri" w:cstheme="minorHAnsi"/>
-          <w:bCs/>
-          <w:sz w:val="24"/>
-          <w:szCs w:val="24"/>
-        </w:rPr>
-        <w:t xml:space="preserve">{{trial_court_docket_number}} COURT DOCKET NO. </w:t>
-      </w:r>
-    </w:p>
-    <w:p>
-      <w:pPr>
-        <w:spacing w:after="0" w:line="240" w:lineRule="auto"/>
-        <w:rPr>
-          <w:rFonts w:eastAsia="Calibri" w:cstheme="minorHAnsi"/>
-          <w:bCs/>
-          <w:sz w:val="24"/>
-          <w:szCs w:val="24"/>
-        </w:rPr>
-      </w:pPr>
+    </w:p>
+    <w:p>
+      <w:pPr>
+        <w:spacing w:after="0" w:line="240" w:lineRule="auto"/>
+        <w:jc w:val="right"/>
+        <w:rPr>
+          <w:rFonts w:eastAsia="Calibri" w:cstheme="minorHAnsi"/>
+          <w:bCs/>
+          <w:sz w:val="24"/>
+          <w:szCs w:val="24"/>
+        </w:rPr>
+      </w:pPr>
+      <w:r>
+        <w:rPr>
+          <w:rFonts w:eastAsia="Calibri" w:cstheme="minorHAnsi"/>
+          <w:bCs/>
+          <w:sz w:val="24"/>
+          <w:szCs w:val="24"/>
+        </w:rPr>
+        <w:t xml:space="preserve">APPEALS </w:t>
+      </w:r>
+      <w:r>
+        <w:rPr>
+          <w:rFonts w:eastAsia="Calibri" w:cstheme="minorHAnsi"/>
+          <w:bCs/>
+          <w:sz w:val="24"/>
+          <w:szCs w:val="24"/>
+        </w:rPr>
+        <w:t xml:space="preserve">COURT DOCKET NO. </w:t>
+      </w:r>
+      <w:r>
+        <w:rPr>
+          <w:rFonts w:eastAsia="Calibri" w:cstheme="minorHAnsi"/>
+          <w:bCs/>
+          <w:sz w:val="24"/>
+          <w:szCs w:val="24"/>
+        </w:rPr>
+        <w:tab/>
+      </w:r>
     </w:p>
     <w:p>
       <w:pPr>
@@ -2023,6 +2179,36 @@
     <w:p>
       <w:pPr>
         <w:spacing w:after="0" w:line="240" w:lineRule="auto"/>
+        <w:jc w:val="right"/>
+        <w:rPr>
+          <w:rFonts w:eastAsia="Calibri" w:cstheme="minorHAnsi"/>
+          <w:bCs/>
+          <w:sz w:val="24"/>
+          <w:szCs w:val="24"/>
+        </w:rPr>
+      </w:pPr>
+      <w:r>
+        <w:rPr>
+          <w:rFonts w:eastAsia="Calibri" w:cstheme="minorHAnsi"/>
+          <w:bCs/>
+          <w:sz w:val="24"/>
+          <w:szCs w:val="24"/>
+        </w:rPr>
+        <w:t xml:space="preserve">{trial_court}} DOCKET NO. </w:t>
+      </w:r>
+      <w:r>
+        <w:rPr>
+          <w:rFonts w:eastAsia="Calibri" w:cstheme="minorHAnsi"/>
+          <w:bCs/>
+          <w:sz w:val="24"/>
+          <w:szCs w:val="24"/>
+        </w:rPr>
+        <w:t xml:space="preserve">{{trial_court_docket_number}} </w:t>
+      </w:r>
+    </w:p>
+    <w:p>
+      <w:pPr>
+        <w:spacing w:after="0" w:line="240" w:lineRule="auto"/>
         <w:ind w:left="3600"/>
         <w:jc w:val="right"/>
         <w:rPr>
@@ -2032,33 +2218,45 @@
           <w:szCs w:val="24"/>
         </w:rPr>
       </w:pPr>
-      <w:r>
-        <w:rPr>
-          <w:rFonts w:eastAsia="Calibri" w:cstheme="minorHAnsi"/>
-          <w:bCs/>
-          <w:sz w:val="24"/>
-          <w:szCs w:val="24"/>
-        </w:rPr>
-        <w:t xml:space="preserve">{{trial_court_docket_number}} COURT DOCKET NO. </w:t>
-      </w:r>
-    </w:p>
-    <w:p>
-      <w:pPr>
-        <w:rPr>
-          <w:rFonts w:cstheme="minorHAnsi"/>
-          <w:sz w:val="24"/>
-          <w:szCs w:val="24"/>
-        </w:rPr>
-      </w:pPr>
-    </w:p>
-    <w:p>
-      <w:pPr>
-        <w:rPr>
-          <w:rFonts w:cstheme="minorHAnsi"/>
-          <w:sz w:val="24"/>
-          <w:szCs w:val="24"/>
-        </w:rPr>
-      </w:pPr>
+    </w:p>
+    <w:p>
+      <w:pPr>
+        <w:jc w:val="right"/>
+        <w:rPr>
+          <w:rFonts w:cstheme="minorHAnsi"/>
+          <w:sz w:val="24"/>
+          <w:szCs w:val="24"/>
+        </w:rPr>
+      </w:pPr>
+      <w:r>
+        <w:rPr>
+          <w:rFonts w:eastAsia="Calibri" w:cstheme="minorHAnsi"/>
+          <w:bCs/>
+          <w:sz w:val="24"/>
+          <w:szCs w:val="24"/>
+        </w:rPr>
+        <w:t xml:space="preserve">APPEALS </w:t>
+      </w:r>
+      <w:r>
+        <w:rPr>
+          <w:rFonts w:eastAsia="Calibri" w:cstheme="minorHAnsi"/>
+          <w:bCs/>
+          <w:sz w:val="24"/>
+          <w:szCs w:val="24"/>
+        </w:rPr>
+        <w:t xml:space="preserve">COURT DOCKET NO. </w:t>
+      </w:r>
+      <w:r>
+        <w:rPr>
+          <w:rFonts w:eastAsia="Calibri" w:cstheme="minorHAnsi"/>
+          <w:bCs/>
+          <w:sz w:val="24"/>
+          <w:szCs w:val="24"/>
+        </w:rPr>
+        <w:tab/>
+      </w:r>
+      <w:bookmarkStart w:id="0" w:name="_GoBack"/>
+      <w:bookmarkEnd w:id="0"/>
     </w:p>
     <w:p>
       <w:pPr>
@@ -2387,8 +2585,6 @@
         </w:rPr>
         <w:t>{%p endif %}</w:t>
       </w:r>
-      <w:bookmarkStart w:id="0" w:name="_GoBack"/>
-      <w:bookmarkEnd w:id="0"/>
     </w:p>
     <w:sectPr>
       <w:type w:val="continuous"/>

</xml_diff>